<commit_message>
Added Project Meetings and Communications agreement, added team member roles, began workflow plan.
</commit_message>
<xml_diff>
--- a/Docs/SRS and Project Plan.docx
+++ b/Docs/SRS and Project Plan.docx
@@ -107,8 +107,6 @@
     <w:p>
       <w:pPr>
         <w:spacing w:before="0" w:beforeAutospacing="off" w:after="160" w:afterAutospacing="off"/>
-      </w:pPr>
-      <w:r>
         <w:rPr>
           <w:rFonts w:ascii="Times New Roman" w:hAnsi="Times New Roman" w:eastAsia="Times New Roman" w:cs="Times New Roman"/>
           <w:b w:val="1"/>
@@ -118,11 +116,7 @@
           <w:szCs w:val="24"/>
           <w:lang w:val="en-US"/>
         </w:rPr>
-        <w:t>1-6, all: Archivist. This person handles the administrative details, and also proof-reading and grammar, making the final document up to spec, rewriting all sections.</w:t>
-      </w:r>
-      <w:r>
-        <w:br/>
-      </w:r>
+      </w:pPr>
       <w:r>
         <w:rPr>
           <w:rFonts w:ascii="Times New Roman" w:hAnsi="Times New Roman" w:eastAsia="Times New Roman" w:cs="Times New Roman"/>
@@ -133,7 +127,7 @@
           <w:szCs w:val="24"/>
           <w:lang w:val="en-US"/>
         </w:rPr>
-        <w:t xml:space="preserve"> </w:t>
+        <w:t xml:space="preserve">1-6, all: Archivist. </w:t>
       </w:r>
       <w:r>
         <w:br/>
@@ -148,7 +142,7 @@
           <w:szCs w:val="24"/>
           <w:lang w:val="en-US"/>
         </w:rPr>
-        <w:t>8-9, 10: Requirements Writer. This person works on the functional requirements, basically the entirety of the proposal that is functional. Will need to communicate with all other members. The 'hard' part of SRS. Most important will be the description of features, which will be shared responsibility with Co-requirements Writer.</w:t>
+        <w:t xml:space="preserve"> </w:t>
       </w:r>
       <w:r>
         <w:br/>
@@ -163,7 +157,7 @@
           <w:szCs w:val="24"/>
           <w:lang w:val="en-US"/>
         </w:rPr>
-        <w:t xml:space="preserve"> </w:t>
+        <w:t>8-9, 10: Requirements Writer.</w:t>
       </w:r>
       <w:r>
         <w:br/>
@@ -178,7 +172,7 @@
           <w:szCs w:val="24"/>
           <w:lang w:val="en-US"/>
         </w:rPr>
-        <w:t>7, 10-12: Non-functional Requirements Writer. This person works on user requirements. The 'soft' part of SRS.</w:t>
+        <w:t xml:space="preserve"> </w:t>
       </w:r>
       <w:r>
         <w:br/>
@@ -193,7 +187,7 @@
           <w:szCs w:val="24"/>
           <w:lang w:val="en-US"/>
         </w:rPr>
-        <w:t xml:space="preserve"> </w:t>
+        <w:t xml:space="preserve">7, 10-12: Non-functional Requirements Writer. </w:t>
       </w:r>
       <w:r>
         <w:br/>
@@ -208,7 +202,7 @@
           <w:szCs w:val="24"/>
           <w:lang w:val="en-US"/>
         </w:rPr>
-        <w:t>13-16: Project Coordinator. This person will basically do all the workflow and planning based on what Requirements Writer writes.</w:t>
+        <w:t xml:space="preserve"> </w:t>
       </w:r>
       <w:r>
         <w:br/>
@@ -223,7 +217,7 @@
           <w:szCs w:val="24"/>
           <w:lang w:val="en-US"/>
         </w:rPr>
-        <w:t xml:space="preserve"> </w:t>
+        <w:t>13-16: Project Coordinator.</w:t>
       </w:r>
       <w:r>
         <w:br/>
@@ -238,7 +232,46 @@
           <w:szCs w:val="24"/>
           <w:lang w:val="en-US"/>
         </w:rPr>
-        <w:t>17-18, (contributes to 8-9, 10): Co-requirements Writer. Complements the requirements writer by helping with half the stuff, focusing on technological implementation. Also does the Gantt chart.</w:t>
+        <w:t xml:space="preserve"> </w:t>
+      </w:r>
+      <w:r>
+        <w:br/>
+      </w:r>
+      <w:r>
+        <w:rPr>
+          <w:rFonts w:ascii="Times New Roman" w:hAnsi="Times New Roman" w:eastAsia="Times New Roman" w:cs="Times New Roman"/>
+          <w:b w:val="1"/>
+          <w:bCs w:val="1"/>
+          <w:noProof w:val="0"/>
+          <w:sz w:val="24"/>
+          <w:szCs w:val="24"/>
+          <w:lang w:val="en-US"/>
+        </w:rPr>
+        <w:t>17-18, (</w:t>
+      </w:r>
+      <w:r>
+        <w:rPr>
+          <w:rFonts w:ascii="Times New Roman" w:hAnsi="Times New Roman" w:eastAsia="Times New Roman" w:cs="Times New Roman"/>
+          <w:b w:val="1"/>
+          <w:bCs w:val="1"/>
+          <w:noProof w:val="0"/>
+          <w:sz w:val="24"/>
+          <w:szCs w:val="24"/>
+          <w:lang w:val="en-US"/>
+        </w:rPr>
+        <w:t>contributes</w:t>
+      </w:r>
+      <w:r>
+        <w:rPr>
+          <w:rFonts w:ascii="Times New Roman" w:hAnsi="Times New Roman" w:eastAsia="Times New Roman" w:cs="Times New Roman"/>
+          <w:b w:val="1"/>
+          <w:bCs w:val="1"/>
+          <w:noProof w:val="0"/>
+          <w:sz w:val="24"/>
+          <w:szCs w:val="24"/>
+          <w:lang w:val="en-US"/>
+        </w:rPr>
+        <w:t xml:space="preserve"> to 8-9, 10): Co-requirements Writer. </w:t>
       </w:r>
     </w:p>
     <w:p>
@@ -3061,7 +3094,69 @@
           <w:u w:val="none"/>
           <w:lang w:val="en-US"/>
         </w:rPr>
-        <w:t>The algorithm submission system should include safeguards to ensure that user-submitted algorithms are not too computationally intensive. To achieve this, the system should evaluate the runtime demands of each submission.</w:t>
+        <w:t xml:space="preserve">The algorithm submission system should include safeguards to ensure that user-submitted algorithms are not too computationally intensive. </w:t>
+      </w:r>
+      <w:r>
+        <w:rPr>
+          <w:rFonts w:ascii="Times New Roman" w:hAnsi="Times New Roman" w:eastAsia="Times New Roman" w:cs="Times New Roman"/>
+          <w:b w:val="0"/>
+          <w:bCs w:val="0"/>
+          <w:i w:val="0"/>
+          <w:iCs w:val="0"/>
+          <w:strike w:val="0"/>
+          <w:dstrike w:val="0"/>
+          <w:noProof w:val="0"/>
+          <w:color w:val="000000" w:themeColor="text1" w:themeTint="FF" w:themeShade="FF"/>
+          <w:sz w:val="24"/>
+          <w:szCs w:val="24"/>
+          <w:u w:val="none"/>
+          <w:lang w:val="en-US"/>
+        </w:rPr>
+        <w:t>To achieve this, the system should evaluate the runtime demands of each submission.</w:t>
+      </w:r>
+    </w:p>
+    <w:p>
+      <w:pPr>
+        <w:pStyle w:val="ListParagraph"/>
+        <w:numPr>
+          <w:ilvl w:val="0"/>
+          <w:numId w:val="11"/>
+        </w:numPr>
+        <w:shd w:val="clear" w:color="auto" w:fill="FFFFFF" w:themeFill="background1"/>
+        <w:spacing w:before="240" w:beforeAutospacing="off" w:after="240" w:afterAutospacing="off"/>
+        <w:rPr>
+          <w:rFonts w:ascii="Times New Roman" w:hAnsi="Times New Roman" w:eastAsia="Times New Roman" w:cs="Times New Roman"/>
+          <w:b w:val="0"/>
+          <w:bCs w:val="0"/>
+          <w:i w:val="0"/>
+          <w:iCs w:val="0"/>
+          <w:strike w:val="0"/>
+          <w:dstrike w:val="0"/>
+          <w:noProof w:val="0"/>
+          <w:color w:val="000000" w:themeColor="text1" w:themeTint="FF" w:themeShade="FF"/>
+          <w:sz w:val="24"/>
+          <w:szCs w:val="24"/>
+          <w:u w:val="none"/>
+          <w:lang w:val="en-US"/>
+        </w:rPr>
+      </w:pPr>
+      <w:r>
+        <w:rPr>
+          <w:rFonts w:ascii="Times New Roman" w:hAnsi="Times New Roman" w:eastAsia="Times New Roman" w:cs="Times New Roman"/>
+          <w:b w:val="0"/>
+          <w:bCs w:val="0"/>
+          <w:i w:val="0"/>
+          <w:iCs w:val="0"/>
+          <w:strike w:val="0"/>
+          <w:dstrike w:val="0"/>
+          <w:noProof w:val="0"/>
+          <w:color w:val="000000" w:themeColor="text1" w:themeTint="FF" w:themeShade="FF"/>
+          <w:sz w:val="24"/>
+          <w:szCs w:val="24"/>
+          <w:u w:val="none"/>
+          <w:lang w:val="en-US"/>
+        </w:rPr>
+        <w:t xml:space="preserve">-  needs to be able to run multiple submissions at the same time (multiple accounts) - </w:t>
       </w:r>
     </w:p>
     <w:p>
@@ -3271,6 +3366,18 @@
     <w:p>
       <w:pPr>
         <w:spacing w:before="0" w:beforeAutospacing="off" w:after="160" w:afterAutospacing="off"/>
+        <w:rPr>
+          <w:rFonts w:ascii="Times New Roman" w:hAnsi="Times New Roman" w:eastAsia="Times New Roman" w:cs="Times New Roman"/>
+          <w:noProof w:val="0"/>
+          <w:sz w:val="24"/>
+          <w:szCs w:val="24"/>
+          <w:lang w:val="en-US"/>
+        </w:rPr>
+      </w:pPr>
+    </w:p>
+    <w:p>
+      <w:pPr>
+        <w:spacing w:before="0" w:beforeAutospacing="off" w:after="160" w:afterAutospacing="off"/>
       </w:pPr>
       <w:r>
         <w:rPr>
@@ -3365,10 +3472,2070 @@
     <w:p>
       <w:pPr>
         <w:spacing w:before="0" w:beforeAutospacing="off" w:after="160" w:afterAutospacing="off"/>
-      </w:pPr>
-      <w:r>
-        <w:rPr>
-          <w:rFonts w:ascii="Times New Roman" w:hAnsi="Times New Roman" w:eastAsia="Times New Roman" w:cs="Times New Roman"/>
+        <w:rPr>
+          <w:rFonts w:ascii="Times New Roman" w:hAnsi="Times New Roman" w:eastAsia="Times New Roman" w:cs="Times New Roman"/>
+          <w:noProof w:val="0"/>
+          <w:sz w:val="24"/>
+          <w:szCs w:val="24"/>
+          <w:lang w:val="en-US"/>
+        </w:rPr>
+      </w:pPr>
+      <w:r>
+        <w:rPr>
+          <w:rFonts w:ascii="Times New Roman" w:hAnsi="Times New Roman" w:eastAsia="Times New Roman" w:cs="Times New Roman"/>
+          <w:noProof w:val="0"/>
+          <w:sz w:val="24"/>
+          <w:szCs w:val="24"/>
+          <w:lang w:val="en-US"/>
+        </w:rPr>
+        <w:t>The team, of 5 members, will work under the AGILE methodology in direct collaboration with Dr. Kollmeyer to develop the project, and much of group communication will also involve direct communication with Dr. Kollmeyer in bi-weekly (with the exception of especially intensive weeks, such as midterm season) meetings in which ALL members are expected to attend. These meetings are important collaborative sessions, and group members are expected to engage in huddle afterwards where we touch base and describe our progress on assigned tasks.</w:t>
+      </w:r>
+    </w:p>
+    <w:p>
+      <w:pPr>
+        <w:spacing w:before="0" w:beforeAutospacing="off" w:after="160" w:afterAutospacing="off"/>
+        <w:rPr>
+          <w:rFonts w:ascii="Times New Roman" w:hAnsi="Times New Roman" w:eastAsia="Times New Roman" w:cs="Times New Roman"/>
+          <w:noProof w:val="0"/>
+          <w:sz w:val="24"/>
+          <w:szCs w:val="24"/>
+          <w:lang w:val="en-US"/>
+        </w:rPr>
+      </w:pPr>
+      <w:r>
+        <w:rPr>
+          <w:rFonts w:ascii="Times New Roman" w:hAnsi="Times New Roman" w:eastAsia="Times New Roman" w:cs="Times New Roman"/>
+          <w:noProof w:val="0"/>
+          <w:sz w:val="24"/>
+          <w:szCs w:val="24"/>
+          <w:lang w:val="en-US"/>
+        </w:rPr>
+        <w:t xml:space="preserve">Aside from these regular meetings, team members will communicate and share progress via </w:t>
+      </w:r>
+      <w:r>
+        <w:rPr>
+          <w:rFonts w:ascii="Times New Roman" w:hAnsi="Times New Roman" w:eastAsia="Times New Roman" w:cs="Times New Roman"/>
+          <w:b w:val="1"/>
+          <w:bCs w:val="1"/>
+          <w:noProof w:val="0"/>
+          <w:sz w:val="24"/>
+          <w:szCs w:val="24"/>
+          <w:lang w:val="en-US"/>
+        </w:rPr>
+        <w:t>Discord</w:t>
+      </w:r>
+      <w:r>
+        <w:rPr>
+          <w:rFonts w:ascii="Times New Roman" w:hAnsi="Times New Roman" w:eastAsia="Times New Roman" w:cs="Times New Roman"/>
+          <w:noProof w:val="0"/>
+          <w:sz w:val="24"/>
+          <w:szCs w:val="24"/>
+          <w:lang w:val="en-US"/>
+        </w:rPr>
+        <w:t xml:space="preserve">, where we have </w:t>
+      </w:r>
+      <w:r>
+        <w:rPr>
+          <w:rFonts w:ascii="Times New Roman" w:hAnsi="Times New Roman" w:eastAsia="Times New Roman" w:cs="Times New Roman"/>
+          <w:noProof w:val="0"/>
+          <w:sz w:val="24"/>
+          <w:szCs w:val="24"/>
+          <w:lang w:val="en-US"/>
+        </w:rPr>
+        <w:t>established</w:t>
+      </w:r>
+      <w:r>
+        <w:rPr>
+          <w:rFonts w:ascii="Times New Roman" w:hAnsi="Times New Roman" w:eastAsia="Times New Roman" w:cs="Times New Roman"/>
+          <w:noProof w:val="0"/>
+          <w:sz w:val="24"/>
+          <w:szCs w:val="24"/>
+          <w:lang w:val="en-US"/>
+        </w:rPr>
+        <w:t xml:space="preserve"> a group chat. We will share temporary and working files (unfinished code, documents that we want to quickly share)</w:t>
+      </w:r>
+      <w:r>
+        <w:rPr>
+          <w:rFonts w:ascii="Times New Roman" w:hAnsi="Times New Roman" w:eastAsia="Times New Roman" w:cs="Times New Roman"/>
+          <w:noProof w:val="0"/>
+          <w:sz w:val="24"/>
+          <w:szCs w:val="24"/>
+          <w:lang w:val="en-US"/>
+        </w:rPr>
+        <w:t xml:space="preserve"> via a shared documents folder in Microsoft </w:t>
+      </w:r>
+      <w:hyperlink r:id="R9288e21e9f4c4e0c">
+        <w:r>
+          <w:rPr>
+            <w:rStyle w:val="Hyperlink"/>
+            <w:rFonts w:ascii="Times New Roman" w:hAnsi="Times New Roman" w:eastAsia="Times New Roman" w:cs="Times New Roman"/>
+            <w:noProof w:val="0"/>
+            <w:sz w:val="24"/>
+            <w:szCs w:val="24"/>
+            <w:lang w:val="en-US"/>
+          </w:rPr>
+          <w:t>O</w:t>
+        </w:r>
+        <w:r>
+          <w:rPr>
+            <w:rStyle w:val="Hyperlink"/>
+            <w:rFonts w:ascii="Times New Roman" w:hAnsi="Times New Roman" w:eastAsia="Times New Roman" w:cs="Times New Roman"/>
+            <w:noProof w:val="0"/>
+            <w:sz w:val="24"/>
+            <w:szCs w:val="24"/>
+            <w:lang w:val="en-US"/>
+          </w:rPr>
+          <w:t>neDrive</w:t>
+        </w:r>
+      </w:hyperlink>
+      <w:r>
+        <w:rPr>
+          <w:rFonts w:ascii="Times New Roman" w:hAnsi="Times New Roman" w:eastAsia="Times New Roman" w:cs="Times New Roman"/>
+          <w:noProof w:val="0"/>
+          <w:sz w:val="24"/>
+          <w:szCs w:val="24"/>
+          <w:lang w:val="en-US"/>
+        </w:rPr>
+        <w:t xml:space="preserve"> online, and we will commit </w:t>
+      </w:r>
+      <w:r>
+        <w:rPr>
+          <w:rFonts w:ascii="Times New Roman" w:hAnsi="Times New Roman" w:eastAsia="Times New Roman" w:cs="Times New Roman"/>
+          <w:noProof w:val="0"/>
+          <w:sz w:val="24"/>
+          <w:szCs w:val="24"/>
+          <w:lang w:val="en-US"/>
+        </w:rPr>
+        <w:t xml:space="preserve">finished code and documentation on our group’s </w:t>
+      </w:r>
+      <w:hyperlink r:id="Rfbd10c7dc6194cea">
+        <w:r>
+          <w:rPr>
+            <w:rStyle w:val="Hyperlink"/>
+            <w:rFonts w:ascii="Times New Roman" w:hAnsi="Times New Roman" w:eastAsia="Times New Roman" w:cs="Times New Roman"/>
+            <w:noProof w:val="0"/>
+            <w:sz w:val="24"/>
+            <w:szCs w:val="24"/>
+            <w:lang w:val="en-US"/>
+          </w:rPr>
+          <w:t>Github Repo</w:t>
+        </w:r>
+      </w:hyperlink>
+      <w:r>
+        <w:rPr>
+          <w:rFonts w:ascii="Times New Roman" w:hAnsi="Times New Roman" w:eastAsia="Times New Roman" w:cs="Times New Roman"/>
+          <w:noProof w:val="0"/>
+          <w:sz w:val="24"/>
+          <w:szCs w:val="24"/>
+          <w:lang w:val="en-US"/>
+        </w:rPr>
+        <w:t>.</w:t>
+      </w:r>
+      <w:r>
+        <w:rPr>
+          <w:rFonts w:ascii="Times New Roman" w:hAnsi="Times New Roman" w:eastAsia="Times New Roman" w:cs="Times New Roman"/>
+          <w:noProof w:val="0"/>
+          <w:sz w:val="24"/>
+          <w:szCs w:val="24"/>
+          <w:lang w:val="en-US"/>
+        </w:rPr>
+        <w:t xml:space="preserve"> </w:t>
+      </w:r>
+    </w:p>
+    <w:p>
+      <w:pPr>
+        <w:spacing w:before="0" w:beforeAutospacing="off" w:after="160" w:afterAutospacing="off"/>
+        <w:rPr>
+          <w:rFonts w:ascii="Times New Roman" w:hAnsi="Times New Roman" w:eastAsia="Times New Roman" w:cs="Times New Roman"/>
+          <w:noProof w:val="0"/>
+          <w:sz w:val="24"/>
+          <w:szCs w:val="24"/>
+          <w:lang w:val="en-US"/>
+        </w:rPr>
+      </w:pPr>
+      <w:r>
+        <w:rPr>
+          <w:rFonts w:ascii="Times New Roman" w:hAnsi="Times New Roman" w:eastAsia="Times New Roman" w:cs="Times New Roman"/>
+          <w:noProof w:val="0"/>
+          <w:sz w:val="24"/>
+          <w:szCs w:val="24"/>
+          <w:lang w:val="en-US"/>
+        </w:rPr>
+        <w:t>To plainly lay out these rules, o</w:t>
+      </w:r>
+      <w:r>
+        <w:rPr>
+          <w:rFonts w:ascii="Times New Roman" w:hAnsi="Times New Roman" w:eastAsia="Times New Roman" w:cs="Times New Roman"/>
+          <w:noProof w:val="0"/>
+          <w:sz w:val="24"/>
+          <w:szCs w:val="24"/>
+          <w:lang w:val="en-US"/>
+        </w:rPr>
+        <w:t xml:space="preserve">ur team </w:t>
+      </w:r>
+      <w:r>
+        <w:rPr>
+          <w:rFonts w:ascii="Times New Roman" w:hAnsi="Times New Roman" w:eastAsia="Times New Roman" w:cs="Times New Roman"/>
+          <w:noProof w:val="0"/>
+          <w:sz w:val="24"/>
+          <w:szCs w:val="24"/>
+          <w:lang w:val="en-US"/>
+        </w:rPr>
+        <w:t>operates</w:t>
+      </w:r>
+      <w:r>
+        <w:rPr>
+          <w:rFonts w:ascii="Times New Roman" w:hAnsi="Times New Roman" w:eastAsia="Times New Roman" w:cs="Times New Roman"/>
+          <w:noProof w:val="0"/>
+          <w:sz w:val="24"/>
+          <w:szCs w:val="24"/>
+          <w:lang w:val="en-US"/>
+        </w:rPr>
+        <w:t xml:space="preserve"> under the following rules, for which each member has consented to and will admit to the penalty associated with each violation:</w:t>
+      </w:r>
+    </w:p>
+    <w:p>
+      <w:pPr>
+        <w:pStyle w:val="Normal"/>
+        <w:spacing w:before="0" w:beforeAutospacing="off" w:after="160" w:afterAutospacing="off"/>
+        <w:rPr>
+          <w:rFonts w:ascii="Times New Roman" w:hAnsi="Times New Roman" w:eastAsia="Times New Roman" w:cs="Times New Roman"/>
+          <w:b w:val="1"/>
+          <w:bCs w:val="1"/>
+          <w:noProof w:val="0"/>
+          <w:sz w:val="24"/>
+          <w:szCs w:val="24"/>
+          <w:lang w:val="en-US"/>
+        </w:rPr>
+      </w:pPr>
+      <w:r>
+        <w:rPr>
+          <w:rFonts w:ascii="Times New Roman" w:hAnsi="Times New Roman" w:eastAsia="Times New Roman" w:cs="Times New Roman"/>
+          <w:b w:val="1"/>
+          <w:bCs w:val="1"/>
+          <w:noProof w:val="0"/>
+          <w:sz w:val="24"/>
+          <w:szCs w:val="24"/>
+          <w:lang w:val="en-US"/>
+        </w:rPr>
+        <w:t>Team M</w:t>
+      </w:r>
+      <w:r>
+        <w:rPr>
+          <w:rFonts w:ascii="Times New Roman" w:hAnsi="Times New Roman" w:eastAsia="Times New Roman" w:cs="Times New Roman"/>
+          <w:b w:val="1"/>
+          <w:bCs w:val="1"/>
+          <w:noProof w:val="0"/>
+          <w:sz w:val="24"/>
+          <w:szCs w:val="24"/>
+          <w:lang w:val="en-US"/>
+        </w:rPr>
+        <w:t>eeting and Communication Agreement</w:t>
+      </w:r>
+      <w:r>
+        <w:rPr>
+          <w:rFonts w:ascii="Times New Roman" w:hAnsi="Times New Roman" w:eastAsia="Times New Roman" w:cs="Times New Roman"/>
+          <w:b w:val="1"/>
+          <w:bCs w:val="1"/>
+          <w:noProof w:val="0"/>
+          <w:sz w:val="24"/>
+          <w:szCs w:val="24"/>
+          <w:lang w:val="en-US"/>
+        </w:rPr>
+        <w:t>:</w:t>
+      </w:r>
+    </w:p>
+    <w:p>
+      <w:pPr>
+        <w:pStyle w:val="ListParagraph"/>
+        <w:numPr>
+          <w:ilvl w:val="0"/>
+          <w:numId w:val="12"/>
+        </w:numPr>
+        <w:suppressLineNumbers w:val="0"/>
+        <w:bidi w:val="0"/>
+        <w:spacing w:before="0" w:beforeAutospacing="off" w:after="160" w:afterAutospacing="off" w:line="279" w:lineRule="auto"/>
+        <w:ind w:left="720" w:right="0" w:hanging="360"/>
+        <w:jc w:val="left"/>
+        <w:rPr>
+          <w:rFonts w:ascii="Times New Roman" w:hAnsi="Times New Roman" w:eastAsia="Times New Roman" w:cs="Times New Roman"/>
+          <w:b w:val="0"/>
+          <w:bCs w:val="0"/>
+          <w:noProof w:val="0"/>
+          <w:sz w:val="24"/>
+          <w:szCs w:val="24"/>
+          <w:lang w:val="en-US"/>
+        </w:rPr>
+      </w:pPr>
+      <w:r>
+        <w:rPr>
+          <w:rFonts w:ascii="Times New Roman" w:hAnsi="Times New Roman" w:eastAsia="Times New Roman" w:cs="Times New Roman"/>
+          <w:b w:val="0"/>
+          <w:bCs w:val="0"/>
+          <w:noProof w:val="0"/>
+          <w:sz w:val="24"/>
+          <w:szCs w:val="24"/>
+          <w:lang w:val="en-US"/>
+        </w:rPr>
+        <w:t xml:space="preserve">Every team member agrees to work on a </w:t>
+      </w:r>
+      <w:r>
+        <w:rPr>
+          <w:rFonts w:ascii="Times New Roman" w:hAnsi="Times New Roman" w:eastAsia="Times New Roman" w:cs="Times New Roman"/>
+          <w:b w:val="0"/>
+          <w:bCs w:val="0"/>
+          <w:i w:val="1"/>
+          <w:iCs w:val="1"/>
+          <w:noProof w:val="0"/>
+          <w:sz w:val="24"/>
+          <w:szCs w:val="24"/>
+          <w:lang w:val="en-US"/>
+        </w:rPr>
+        <w:t>“three strikes and you’re out”</w:t>
+      </w:r>
+      <w:r>
+        <w:rPr>
+          <w:rFonts w:ascii="Times New Roman" w:hAnsi="Times New Roman" w:eastAsia="Times New Roman" w:cs="Times New Roman"/>
+          <w:b w:val="0"/>
+          <w:bCs w:val="0"/>
+          <w:noProof w:val="0"/>
+          <w:sz w:val="24"/>
+          <w:szCs w:val="24"/>
+          <w:lang w:val="en-US"/>
+        </w:rPr>
+        <w:t xml:space="preserve"> model. </w:t>
+      </w:r>
+      <w:r>
+        <w:br/>
+      </w:r>
+      <w:r>
+        <w:rPr>
+          <w:rFonts w:ascii="Times New Roman" w:hAnsi="Times New Roman" w:eastAsia="Times New Roman" w:cs="Times New Roman"/>
+          <w:b w:val="0"/>
+          <w:bCs w:val="0"/>
+          <w:noProof w:val="0"/>
+          <w:sz w:val="24"/>
+          <w:szCs w:val="24"/>
+          <w:lang w:val="en-US"/>
+        </w:rPr>
+        <w:t xml:space="preserve">For each member, we record </w:t>
+      </w:r>
+      <w:r>
+        <w:rPr>
+          <w:rFonts w:ascii="Times New Roman" w:hAnsi="Times New Roman" w:eastAsia="Times New Roman" w:cs="Times New Roman"/>
+          <w:b w:val="0"/>
+          <w:bCs w:val="0"/>
+          <w:noProof w:val="0"/>
+          <w:sz w:val="24"/>
+          <w:szCs w:val="24"/>
+          <w:lang w:val="en-US"/>
+        </w:rPr>
+        <w:t>a tally of misconducts, defined below.</w:t>
+      </w:r>
+      <w:r>
+        <w:rPr>
+          <w:rFonts w:ascii="Times New Roman" w:hAnsi="Times New Roman" w:eastAsia="Times New Roman" w:cs="Times New Roman"/>
+          <w:b w:val="0"/>
+          <w:bCs w:val="0"/>
+          <w:noProof w:val="0"/>
+          <w:sz w:val="24"/>
+          <w:szCs w:val="24"/>
+          <w:lang w:val="en-US"/>
+        </w:rPr>
+        <w:t xml:space="preserve"> Each member has </w:t>
+      </w:r>
+      <w:r>
+        <w:rPr>
+          <w:rFonts w:ascii="Times New Roman" w:hAnsi="Times New Roman" w:eastAsia="Times New Roman" w:cs="Times New Roman"/>
+          <w:b w:val="0"/>
+          <w:bCs w:val="0"/>
+          <w:noProof w:val="0"/>
+          <w:sz w:val="24"/>
+          <w:szCs w:val="24"/>
+          <w:lang w:val="en-US"/>
+        </w:rPr>
+        <w:t xml:space="preserve">leeway </w:t>
+      </w:r>
+      <w:r>
+        <w:rPr>
+          <w:rFonts w:ascii="Times New Roman" w:hAnsi="Times New Roman" w:eastAsia="Times New Roman" w:cs="Times New Roman"/>
+          <w:b w:val="0"/>
+          <w:bCs w:val="0"/>
+          <w:noProof w:val="0"/>
+          <w:sz w:val="24"/>
+          <w:szCs w:val="24"/>
+          <w:lang w:val="en-US"/>
+        </w:rPr>
+        <w:t xml:space="preserve">of </w:t>
+      </w:r>
+      <w:r>
+        <w:rPr>
+          <w:rFonts w:ascii="Times New Roman" w:hAnsi="Times New Roman" w:eastAsia="Times New Roman" w:cs="Times New Roman"/>
+          <w:b w:val="1"/>
+          <w:bCs w:val="1"/>
+          <w:noProof w:val="0"/>
+          <w:sz w:val="24"/>
+          <w:szCs w:val="24"/>
+          <w:lang w:val="en-US"/>
+        </w:rPr>
+        <w:t xml:space="preserve">3 </w:t>
+      </w:r>
+      <w:r>
+        <w:rPr>
+          <w:rFonts w:ascii="Times New Roman" w:hAnsi="Times New Roman" w:eastAsia="Times New Roman" w:cs="Times New Roman"/>
+          <w:b w:val="1"/>
+          <w:bCs w:val="1"/>
+          <w:noProof w:val="0"/>
+          <w:color w:val="FF0000"/>
+          <w:sz w:val="24"/>
+          <w:szCs w:val="24"/>
+          <w:lang w:val="en-US"/>
+        </w:rPr>
+        <w:t>penalties</w:t>
+      </w:r>
+      <w:r>
+        <w:rPr>
+          <w:rFonts w:ascii="Times New Roman" w:hAnsi="Times New Roman" w:eastAsia="Times New Roman" w:cs="Times New Roman"/>
+          <w:b w:val="1"/>
+          <w:bCs w:val="1"/>
+          <w:noProof w:val="0"/>
+          <w:sz w:val="24"/>
+          <w:szCs w:val="24"/>
+          <w:lang w:val="en-US"/>
+        </w:rPr>
+        <w:t xml:space="preserve">, </w:t>
+      </w:r>
+      <w:r>
+        <w:rPr>
+          <w:rFonts w:ascii="Times New Roman" w:hAnsi="Times New Roman" w:eastAsia="Times New Roman" w:cs="Times New Roman"/>
+          <w:b w:val="0"/>
+          <w:bCs w:val="0"/>
+          <w:noProof w:val="0"/>
+          <w:sz w:val="24"/>
+          <w:szCs w:val="24"/>
+          <w:lang w:val="en-US"/>
+        </w:rPr>
+        <w:t xml:space="preserve">and upon </w:t>
+      </w:r>
+      <w:r>
+        <w:rPr>
+          <w:rFonts w:ascii="Times New Roman" w:hAnsi="Times New Roman" w:eastAsia="Times New Roman" w:cs="Times New Roman"/>
+          <w:b w:val="0"/>
+          <w:bCs w:val="0"/>
+          <w:noProof w:val="0"/>
+          <w:sz w:val="24"/>
+          <w:szCs w:val="24"/>
+          <w:lang w:val="en-US"/>
+        </w:rPr>
+        <w:t>accruing</w:t>
+      </w:r>
+      <w:r>
+        <w:rPr>
+          <w:rFonts w:ascii="Times New Roman" w:hAnsi="Times New Roman" w:eastAsia="Times New Roman" w:cs="Times New Roman"/>
+          <w:b w:val="0"/>
+          <w:bCs w:val="0"/>
+          <w:noProof w:val="0"/>
+          <w:sz w:val="24"/>
+          <w:szCs w:val="24"/>
+          <w:lang w:val="en-US"/>
+        </w:rPr>
+        <w:t xml:space="preserve"> a multiple 3 penalties results in the specific disciplinary actions defined below:</w:t>
+      </w:r>
+    </w:p>
+    <w:p>
+      <w:pPr>
+        <w:pStyle w:val="ListParagraph"/>
+        <w:numPr>
+          <w:ilvl w:val="1"/>
+          <w:numId w:val="12"/>
+        </w:numPr>
+        <w:suppressLineNumbers w:val="0"/>
+        <w:bidi w:val="0"/>
+        <w:spacing w:before="0" w:beforeAutospacing="off" w:after="160" w:afterAutospacing="off" w:line="279" w:lineRule="auto"/>
+        <w:ind w:right="0"/>
+        <w:jc w:val="left"/>
+        <w:rPr>
+          <w:rFonts w:ascii="Times New Roman" w:hAnsi="Times New Roman" w:eastAsia="Times New Roman" w:cs="Times New Roman"/>
+          <w:b w:val="0"/>
+          <w:bCs w:val="0"/>
+          <w:noProof w:val="0"/>
+          <w:sz w:val="24"/>
+          <w:szCs w:val="24"/>
+          <w:lang w:val="en-US"/>
+        </w:rPr>
+      </w:pPr>
+      <w:r>
+        <w:rPr>
+          <w:rFonts w:ascii="Times New Roman" w:hAnsi="Times New Roman" w:eastAsia="Times New Roman" w:cs="Times New Roman"/>
+          <w:b w:val="0"/>
+          <w:bCs w:val="0"/>
+          <w:noProof w:val="0"/>
+          <w:sz w:val="24"/>
+          <w:szCs w:val="24"/>
+          <w:lang w:val="en-US"/>
+        </w:rPr>
+        <w:t xml:space="preserve">For 3 penalties, the </w:t>
+      </w:r>
+      <w:r>
+        <w:rPr>
+          <w:rFonts w:ascii="Times New Roman" w:hAnsi="Times New Roman" w:eastAsia="Times New Roman" w:cs="Times New Roman"/>
+          <w:b w:val="0"/>
+          <w:bCs w:val="0"/>
+          <w:noProof w:val="0"/>
+          <w:sz w:val="24"/>
+          <w:szCs w:val="24"/>
+          <w:lang w:val="en-US"/>
+        </w:rPr>
+        <w:t xml:space="preserve">offending </w:t>
+      </w:r>
+      <w:r>
+        <w:rPr>
+          <w:rFonts w:ascii="Times New Roman" w:hAnsi="Times New Roman" w:eastAsia="Times New Roman" w:cs="Times New Roman"/>
+          <w:b w:val="0"/>
+          <w:bCs w:val="0"/>
+          <w:noProof w:val="0"/>
+          <w:sz w:val="24"/>
+          <w:szCs w:val="24"/>
+          <w:lang w:val="en-US"/>
+        </w:rPr>
+        <w:t xml:space="preserve">team member will be asked to </w:t>
+      </w:r>
+      <w:r>
+        <w:rPr>
+          <w:rFonts w:ascii="Times New Roman" w:hAnsi="Times New Roman" w:eastAsia="Times New Roman" w:cs="Times New Roman"/>
+          <w:b w:val="1"/>
+          <w:bCs w:val="1"/>
+          <w:noProof w:val="0"/>
+          <w:sz w:val="24"/>
+          <w:szCs w:val="24"/>
+          <w:lang w:val="en-US"/>
+        </w:rPr>
+        <w:t>compensate for the missing effort/work</w:t>
+      </w:r>
+      <w:r>
+        <w:rPr>
+          <w:rFonts w:ascii="Times New Roman" w:hAnsi="Times New Roman" w:eastAsia="Times New Roman" w:cs="Times New Roman"/>
+          <w:b w:val="0"/>
+          <w:bCs w:val="0"/>
+          <w:noProof w:val="0"/>
+          <w:sz w:val="24"/>
+          <w:szCs w:val="24"/>
+          <w:lang w:val="en-US"/>
+        </w:rPr>
+        <w:t xml:space="preserve"> that has occurred as a direct result of </w:t>
+      </w:r>
+      <w:r>
+        <w:rPr>
+          <w:rFonts w:ascii="Times New Roman" w:hAnsi="Times New Roman" w:eastAsia="Times New Roman" w:cs="Times New Roman"/>
+          <w:b w:val="0"/>
+          <w:bCs w:val="0"/>
+          <w:noProof w:val="0"/>
+          <w:sz w:val="24"/>
+          <w:szCs w:val="24"/>
+          <w:lang w:val="en-US"/>
+        </w:rPr>
+        <w:t>the penalty. Members will agree upon a suitable modified work schedule for adequate compensation.</w:t>
+      </w:r>
+    </w:p>
+    <w:p>
+      <w:pPr>
+        <w:pStyle w:val="ListParagraph"/>
+        <w:numPr>
+          <w:ilvl w:val="1"/>
+          <w:numId w:val="12"/>
+        </w:numPr>
+        <w:suppressLineNumbers w:val="0"/>
+        <w:bidi w:val="0"/>
+        <w:spacing w:before="0" w:beforeAutospacing="off" w:after="160" w:afterAutospacing="off" w:line="279" w:lineRule="auto"/>
+        <w:ind w:right="0"/>
+        <w:jc w:val="left"/>
+        <w:rPr>
+          <w:rFonts w:ascii="Times New Roman" w:hAnsi="Times New Roman" w:eastAsia="Times New Roman" w:cs="Times New Roman"/>
+          <w:b w:val="0"/>
+          <w:bCs w:val="0"/>
+          <w:noProof w:val="0"/>
+          <w:sz w:val="24"/>
+          <w:szCs w:val="24"/>
+          <w:lang w:val="en-US"/>
+        </w:rPr>
+      </w:pPr>
+      <w:r>
+        <w:rPr>
+          <w:rFonts w:ascii="Times New Roman" w:hAnsi="Times New Roman" w:eastAsia="Times New Roman" w:cs="Times New Roman"/>
+          <w:b w:val="0"/>
+          <w:bCs w:val="0"/>
+          <w:noProof w:val="0"/>
+          <w:sz w:val="24"/>
+          <w:szCs w:val="24"/>
+          <w:lang w:val="en-US"/>
+        </w:rPr>
+        <w:t xml:space="preserve">For 6 penalties, the inadequacy of the </w:t>
+      </w:r>
+      <w:r>
+        <w:rPr>
+          <w:rFonts w:ascii="Times New Roman" w:hAnsi="Times New Roman" w:eastAsia="Times New Roman" w:cs="Times New Roman"/>
+          <w:b w:val="0"/>
+          <w:bCs w:val="0"/>
+          <w:noProof w:val="0"/>
+          <w:sz w:val="24"/>
+          <w:szCs w:val="24"/>
+          <w:lang w:val="en-US"/>
+        </w:rPr>
+        <w:t xml:space="preserve">offending </w:t>
+      </w:r>
+      <w:r>
+        <w:rPr>
+          <w:rFonts w:ascii="Times New Roman" w:hAnsi="Times New Roman" w:eastAsia="Times New Roman" w:cs="Times New Roman"/>
+          <w:b w:val="0"/>
+          <w:bCs w:val="0"/>
+          <w:noProof w:val="0"/>
+          <w:sz w:val="24"/>
+          <w:szCs w:val="24"/>
+          <w:lang w:val="en-US"/>
+        </w:rPr>
+        <w:t xml:space="preserve">team member will be </w:t>
+      </w:r>
+      <w:r>
+        <w:rPr>
+          <w:rFonts w:ascii="Times New Roman" w:hAnsi="Times New Roman" w:eastAsia="Times New Roman" w:cs="Times New Roman"/>
+          <w:b w:val="1"/>
+          <w:bCs w:val="1"/>
+          <w:noProof w:val="0"/>
+          <w:sz w:val="24"/>
+          <w:szCs w:val="24"/>
+          <w:lang w:val="en-US"/>
+        </w:rPr>
+        <w:t>reported to the instructor and TAs</w:t>
+      </w:r>
+      <w:r>
+        <w:rPr>
+          <w:rFonts w:ascii="Times New Roman" w:hAnsi="Times New Roman" w:eastAsia="Times New Roman" w:cs="Times New Roman"/>
+          <w:b w:val="0"/>
+          <w:bCs w:val="0"/>
+          <w:noProof w:val="0"/>
+          <w:sz w:val="24"/>
+          <w:szCs w:val="24"/>
+          <w:lang w:val="en-US"/>
+        </w:rPr>
+        <w:t xml:space="preserve"> by </w:t>
+      </w:r>
+      <w:r>
+        <w:rPr>
+          <w:rFonts w:ascii="Times New Roman" w:hAnsi="Times New Roman" w:eastAsia="Times New Roman" w:cs="Times New Roman"/>
+          <w:b w:val="1"/>
+          <w:bCs w:val="1"/>
+          <w:noProof w:val="0"/>
+          <w:sz w:val="24"/>
+          <w:szCs w:val="24"/>
+          <w:lang w:val="en-US"/>
+        </w:rPr>
+        <w:t xml:space="preserve">ALL </w:t>
+      </w:r>
+      <w:r>
+        <w:rPr>
+          <w:rFonts w:ascii="Times New Roman" w:hAnsi="Times New Roman" w:eastAsia="Times New Roman" w:cs="Times New Roman"/>
+          <w:b w:val="0"/>
+          <w:bCs w:val="0"/>
+          <w:noProof w:val="0"/>
+          <w:sz w:val="24"/>
+          <w:szCs w:val="24"/>
+          <w:lang w:val="en-US"/>
+        </w:rPr>
+        <w:t>other members. Whatever consequences may foll</w:t>
+      </w:r>
+      <w:r>
+        <w:rPr>
+          <w:rFonts w:ascii="Times New Roman" w:hAnsi="Times New Roman" w:eastAsia="Times New Roman" w:cs="Times New Roman"/>
+          <w:b w:val="0"/>
+          <w:bCs w:val="0"/>
+          <w:noProof w:val="0"/>
+          <w:sz w:val="24"/>
+          <w:szCs w:val="24"/>
+          <w:lang w:val="en-US"/>
+        </w:rPr>
+        <w:t>ow will be the responsibility of</w:t>
+      </w:r>
+      <w:r>
+        <w:rPr>
+          <w:rFonts w:ascii="Times New Roman" w:hAnsi="Times New Roman" w:eastAsia="Times New Roman" w:cs="Times New Roman"/>
+          <w:b w:val="0"/>
+          <w:bCs w:val="0"/>
+          <w:noProof w:val="0"/>
+          <w:sz w:val="24"/>
+          <w:szCs w:val="24"/>
+          <w:lang w:val="en-US"/>
+        </w:rPr>
+        <w:t xml:space="preserve"> the offending team member alone.</w:t>
+      </w:r>
+    </w:p>
+    <w:p>
+      <w:pPr>
+        <w:pStyle w:val="ListParagraph"/>
+        <w:numPr>
+          <w:ilvl w:val="1"/>
+          <w:numId w:val="12"/>
+        </w:numPr>
+        <w:suppressLineNumbers w:val="0"/>
+        <w:bidi w:val="0"/>
+        <w:spacing w:before="0" w:beforeAutospacing="off" w:after="160" w:afterAutospacing="off" w:line="279" w:lineRule="auto"/>
+        <w:ind w:right="0"/>
+        <w:jc w:val="left"/>
+        <w:rPr>
+          <w:rFonts w:ascii="Times New Roman" w:hAnsi="Times New Roman" w:eastAsia="Times New Roman" w:cs="Times New Roman"/>
+          <w:b w:val="0"/>
+          <w:bCs w:val="0"/>
+          <w:noProof w:val="0"/>
+          <w:sz w:val="24"/>
+          <w:szCs w:val="24"/>
+          <w:lang w:val="en-US"/>
+        </w:rPr>
+      </w:pPr>
+      <w:r>
+        <w:rPr>
+          <w:rFonts w:ascii="Times New Roman" w:hAnsi="Times New Roman" w:eastAsia="Times New Roman" w:cs="Times New Roman"/>
+          <w:b w:val="0"/>
+          <w:bCs w:val="0"/>
+          <w:noProof w:val="0"/>
+          <w:sz w:val="24"/>
+          <w:szCs w:val="24"/>
+          <w:lang w:val="en-US"/>
+        </w:rPr>
+        <w:t>For 9 penalties and above, the team will make a</w:t>
+      </w:r>
+      <w:r>
+        <w:rPr>
+          <w:rFonts w:ascii="Times New Roman" w:hAnsi="Times New Roman" w:eastAsia="Times New Roman" w:cs="Times New Roman"/>
+          <w:b w:val="1"/>
+          <w:bCs w:val="1"/>
+          <w:noProof w:val="0"/>
+          <w:sz w:val="24"/>
+          <w:szCs w:val="24"/>
+          <w:lang w:val="en-US"/>
+        </w:rPr>
+        <w:t>ll efforts to eject the offending group member from the group</w:t>
+      </w:r>
+      <w:r>
+        <w:rPr>
+          <w:rFonts w:ascii="Times New Roman" w:hAnsi="Times New Roman" w:eastAsia="Times New Roman" w:cs="Times New Roman"/>
+          <w:b w:val="0"/>
+          <w:bCs w:val="0"/>
+          <w:noProof w:val="0"/>
+          <w:sz w:val="24"/>
+          <w:szCs w:val="24"/>
+          <w:lang w:val="en-US"/>
+        </w:rPr>
+        <w:t xml:space="preserve">, and all members will actively lobby for this with the professor and </w:t>
+      </w:r>
+      <w:r>
+        <w:rPr>
+          <w:rFonts w:ascii="Times New Roman" w:hAnsi="Times New Roman" w:eastAsia="Times New Roman" w:cs="Times New Roman"/>
+          <w:b w:val="0"/>
+          <w:bCs w:val="0"/>
+          <w:noProof w:val="0"/>
+          <w:sz w:val="24"/>
+          <w:szCs w:val="24"/>
+          <w:lang w:val="en-US"/>
+        </w:rPr>
+        <w:t>TAs.</w:t>
+      </w:r>
+    </w:p>
+    <w:p>
+      <w:pPr>
+        <w:pStyle w:val="ListParagraph"/>
+        <w:suppressLineNumbers w:val="0"/>
+        <w:bidi w:val="0"/>
+        <w:spacing w:before="0" w:beforeAutospacing="off" w:after="160" w:afterAutospacing="off" w:line="279" w:lineRule="auto"/>
+        <w:ind w:left="720" w:right="0"/>
+        <w:jc w:val="left"/>
+        <w:rPr>
+          <w:rFonts w:ascii="Times New Roman" w:hAnsi="Times New Roman" w:eastAsia="Times New Roman" w:cs="Times New Roman"/>
+          <w:b w:val="0"/>
+          <w:bCs w:val="0"/>
+          <w:noProof w:val="0"/>
+          <w:sz w:val="24"/>
+          <w:szCs w:val="24"/>
+          <w:lang w:val="en-US"/>
+        </w:rPr>
+      </w:pPr>
+      <w:r>
+        <w:rPr>
+          <w:rFonts w:ascii="Times New Roman" w:hAnsi="Times New Roman" w:eastAsia="Times New Roman" w:cs="Times New Roman"/>
+          <w:b w:val="0"/>
+          <w:bCs w:val="0"/>
+          <w:noProof w:val="0"/>
+          <w:sz w:val="24"/>
+          <w:szCs w:val="24"/>
+          <w:lang w:val="en-US"/>
+        </w:rPr>
+        <w:t>Any of these disciplinary actions</w:t>
+      </w:r>
+      <w:r>
+        <w:rPr>
+          <w:rFonts w:ascii="Times New Roman" w:hAnsi="Times New Roman" w:eastAsia="Times New Roman" w:cs="Times New Roman"/>
+          <w:b w:val="0"/>
+          <w:bCs w:val="0"/>
+          <w:noProof w:val="0"/>
+          <w:sz w:val="24"/>
+          <w:szCs w:val="24"/>
+          <w:lang w:val="en-US"/>
+        </w:rPr>
+        <w:t xml:space="preserve"> or penalties</w:t>
+      </w:r>
+      <w:r>
+        <w:rPr>
+          <w:rFonts w:ascii="Times New Roman" w:hAnsi="Times New Roman" w:eastAsia="Times New Roman" w:cs="Times New Roman"/>
+          <w:b w:val="0"/>
+          <w:bCs w:val="0"/>
+          <w:noProof w:val="0"/>
+          <w:sz w:val="24"/>
+          <w:szCs w:val="24"/>
+          <w:lang w:val="en-US"/>
+        </w:rPr>
+        <w:t xml:space="preserve"> can be waived via proof of a filed MSAF, type A or type B, for which the team will afford leniency </w:t>
+      </w:r>
+      <w:r>
+        <w:rPr>
+          <w:rFonts w:ascii="Times New Roman" w:hAnsi="Times New Roman" w:eastAsia="Times New Roman" w:cs="Times New Roman"/>
+          <w:b w:val="0"/>
+          <w:bCs w:val="0"/>
+          <w:noProof w:val="0"/>
+          <w:sz w:val="24"/>
+          <w:szCs w:val="24"/>
+          <w:lang w:val="en-US"/>
+        </w:rPr>
+        <w:t xml:space="preserve">on the basis of </w:t>
+      </w:r>
+      <w:r>
+        <w:rPr>
+          <w:rFonts w:ascii="Times New Roman" w:hAnsi="Times New Roman" w:eastAsia="Times New Roman" w:cs="Times New Roman"/>
+          <w:b w:val="0"/>
+          <w:bCs w:val="0"/>
+          <w:noProof w:val="0"/>
+          <w:sz w:val="24"/>
+          <w:szCs w:val="24"/>
+          <w:lang w:val="en-US"/>
+        </w:rPr>
+        <w:t>evidenced extenuating circumstance.</w:t>
+      </w:r>
+    </w:p>
+    <w:p>
+      <w:pPr>
+        <w:pStyle w:val="ListParagraph"/>
+        <w:suppressLineNumbers w:val="0"/>
+        <w:bidi w:val="0"/>
+        <w:spacing w:before="0" w:beforeAutospacing="off" w:after="160" w:afterAutospacing="off" w:line="279" w:lineRule="auto"/>
+        <w:ind w:left="1440" w:right="0"/>
+        <w:jc w:val="left"/>
+        <w:rPr>
+          <w:rFonts w:ascii="Times New Roman" w:hAnsi="Times New Roman" w:eastAsia="Times New Roman" w:cs="Times New Roman"/>
+          <w:b w:val="0"/>
+          <w:bCs w:val="0"/>
+          <w:noProof w:val="0"/>
+          <w:sz w:val="24"/>
+          <w:szCs w:val="24"/>
+          <w:lang w:val="en-US"/>
+        </w:rPr>
+      </w:pPr>
+    </w:p>
+    <w:p>
+      <w:pPr>
+        <w:pStyle w:val="ListParagraph"/>
+        <w:numPr>
+          <w:ilvl w:val="0"/>
+          <w:numId w:val="12"/>
+        </w:numPr>
+        <w:suppressLineNumbers w:val="0"/>
+        <w:bidi w:val="0"/>
+        <w:spacing w:before="0" w:beforeAutospacing="off" w:after="160" w:afterAutospacing="off" w:line="279" w:lineRule="auto"/>
+        <w:ind w:right="0"/>
+        <w:jc w:val="left"/>
+        <w:rPr>
+          <w:rFonts w:ascii="Times New Roman" w:hAnsi="Times New Roman" w:eastAsia="Times New Roman" w:cs="Times New Roman"/>
+          <w:b w:val="0"/>
+          <w:bCs w:val="0"/>
+          <w:noProof w:val="0"/>
+          <w:sz w:val="24"/>
+          <w:szCs w:val="24"/>
+          <w:lang w:val="en-US"/>
+        </w:rPr>
+      </w:pPr>
+      <w:r>
+        <w:rPr>
+          <w:rFonts w:ascii="Times New Roman" w:hAnsi="Times New Roman" w:eastAsia="Times New Roman" w:cs="Times New Roman"/>
+          <w:b w:val="0"/>
+          <w:bCs w:val="0"/>
+          <w:noProof w:val="0"/>
+          <w:sz w:val="24"/>
+          <w:szCs w:val="24"/>
+          <w:lang w:val="en-US"/>
+        </w:rPr>
+        <w:t xml:space="preserve">The team will agree to communicate via </w:t>
+      </w:r>
+      <w:r>
+        <w:rPr>
+          <w:rFonts w:ascii="Times New Roman" w:hAnsi="Times New Roman" w:eastAsia="Times New Roman" w:cs="Times New Roman"/>
+          <w:b w:val="1"/>
+          <w:bCs w:val="1"/>
+          <w:noProof w:val="0"/>
+          <w:sz w:val="24"/>
+          <w:szCs w:val="24"/>
+          <w:lang w:val="en-US"/>
+        </w:rPr>
+        <w:t>Discord,</w:t>
+      </w:r>
+      <w:r>
+        <w:rPr>
+          <w:rFonts w:ascii="Times New Roman" w:hAnsi="Times New Roman" w:eastAsia="Times New Roman" w:cs="Times New Roman"/>
+          <w:b w:val="0"/>
+          <w:bCs w:val="0"/>
+          <w:noProof w:val="0"/>
+          <w:sz w:val="24"/>
+          <w:szCs w:val="24"/>
+          <w:lang w:val="en-US"/>
+        </w:rPr>
+        <w:t xml:space="preserve"> share temporary files and working code, documents, or media on our </w:t>
+      </w:r>
+      <w:r>
+        <w:rPr>
+          <w:rFonts w:ascii="Times New Roman" w:hAnsi="Times New Roman" w:eastAsia="Times New Roman" w:cs="Times New Roman"/>
+          <w:b w:val="1"/>
+          <w:bCs w:val="1"/>
+          <w:noProof w:val="0"/>
+          <w:sz w:val="24"/>
+          <w:szCs w:val="24"/>
+          <w:lang w:val="en-US"/>
+        </w:rPr>
+        <w:t>Microsoft Shared Drive,</w:t>
+      </w:r>
+      <w:r>
+        <w:rPr>
+          <w:rFonts w:ascii="Times New Roman" w:hAnsi="Times New Roman" w:eastAsia="Times New Roman" w:cs="Times New Roman"/>
+          <w:b w:val="0"/>
+          <w:bCs w:val="0"/>
+          <w:noProof w:val="0"/>
+          <w:sz w:val="24"/>
+          <w:szCs w:val="24"/>
+          <w:lang w:val="en-US"/>
+        </w:rPr>
+        <w:t xml:space="preserve"> and do versioning and commits for implemented code on </w:t>
+      </w:r>
+      <w:r>
+        <w:rPr>
+          <w:rFonts w:ascii="Times New Roman" w:hAnsi="Times New Roman" w:eastAsia="Times New Roman" w:cs="Times New Roman"/>
+          <w:b w:val="1"/>
+          <w:bCs w:val="1"/>
+          <w:noProof w:val="0"/>
+          <w:sz w:val="24"/>
+          <w:szCs w:val="24"/>
+          <w:lang w:val="en-US"/>
+        </w:rPr>
+        <w:t>GitHub.</w:t>
+      </w:r>
+    </w:p>
+    <w:p>
+      <w:pPr>
+        <w:pStyle w:val="ListParagraph"/>
+        <w:numPr>
+          <w:ilvl w:val="1"/>
+          <w:numId w:val="12"/>
+        </w:numPr>
+        <w:suppressLineNumbers w:val="0"/>
+        <w:bidi w:val="0"/>
+        <w:spacing w:before="0" w:beforeAutospacing="off" w:after="160" w:afterAutospacing="off" w:line="279" w:lineRule="auto"/>
+        <w:ind w:right="0"/>
+        <w:jc w:val="left"/>
+        <w:rPr>
+          <w:rFonts w:ascii="Times New Roman" w:hAnsi="Times New Roman" w:eastAsia="Times New Roman" w:cs="Times New Roman"/>
+          <w:b w:val="0"/>
+          <w:bCs w:val="0"/>
+          <w:noProof w:val="0"/>
+          <w:sz w:val="24"/>
+          <w:szCs w:val="24"/>
+          <w:lang w:val="en-US"/>
+        </w:rPr>
+      </w:pPr>
+      <w:r>
+        <w:rPr>
+          <w:rFonts w:ascii="Times New Roman" w:hAnsi="Times New Roman" w:eastAsia="Times New Roman" w:cs="Times New Roman"/>
+          <w:b w:val="0"/>
+          <w:bCs w:val="0"/>
+          <w:noProof w:val="0"/>
+          <w:sz w:val="24"/>
+          <w:szCs w:val="24"/>
+          <w:lang w:val="en-US"/>
+        </w:rPr>
+        <w:t xml:space="preserve">Attempts to communicate, file share, and commit changes on any platform other than these three, without explicitly informing other group members, will result in a </w:t>
+      </w:r>
+      <w:r>
+        <w:rPr>
+          <w:rFonts w:ascii="Times New Roman" w:hAnsi="Times New Roman" w:eastAsia="Times New Roman" w:cs="Times New Roman"/>
+          <w:b w:val="1"/>
+          <w:bCs w:val="1"/>
+          <w:noProof w:val="0"/>
+          <w:color w:val="FF0000"/>
+          <w:sz w:val="24"/>
+          <w:szCs w:val="24"/>
+          <w:lang w:val="en-US"/>
+        </w:rPr>
+        <w:t>penalty</w:t>
+      </w:r>
+      <w:r>
+        <w:rPr>
+          <w:rFonts w:ascii="Times New Roman" w:hAnsi="Times New Roman" w:eastAsia="Times New Roman" w:cs="Times New Roman"/>
+          <w:b w:val="0"/>
+          <w:bCs w:val="0"/>
+          <w:noProof w:val="0"/>
+          <w:sz w:val="24"/>
+          <w:szCs w:val="24"/>
+          <w:lang w:val="en-US"/>
+        </w:rPr>
+        <w:t>.</w:t>
+      </w:r>
+    </w:p>
+    <w:p>
+      <w:pPr>
+        <w:pStyle w:val="ListParagraph"/>
+        <w:numPr>
+          <w:ilvl w:val="1"/>
+          <w:numId w:val="12"/>
+        </w:numPr>
+        <w:suppressLineNumbers w:val="0"/>
+        <w:bidi w:val="0"/>
+        <w:spacing w:before="0" w:beforeAutospacing="off" w:after="160" w:afterAutospacing="off" w:line="279" w:lineRule="auto"/>
+        <w:ind w:right="0"/>
+        <w:jc w:val="left"/>
+        <w:rPr>
+          <w:rFonts w:ascii="Times New Roman" w:hAnsi="Times New Roman" w:eastAsia="Times New Roman" w:cs="Times New Roman"/>
+          <w:b w:val="0"/>
+          <w:bCs w:val="0"/>
+          <w:noProof w:val="0"/>
+          <w:sz w:val="24"/>
+          <w:szCs w:val="24"/>
+          <w:lang w:val="en-US"/>
+        </w:rPr>
+      </w:pPr>
+      <w:r>
+        <w:rPr>
+          <w:rFonts w:ascii="Times New Roman" w:hAnsi="Times New Roman" w:eastAsia="Times New Roman" w:cs="Times New Roman"/>
+          <w:b w:val="0"/>
+          <w:bCs w:val="0"/>
+          <w:noProof w:val="0"/>
+          <w:sz w:val="24"/>
+          <w:szCs w:val="24"/>
+          <w:lang w:val="en-US"/>
+        </w:rPr>
+        <w:t xml:space="preserve">Failure to interact </w:t>
+      </w:r>
+      <w:r>
+        <w:rPr>
+          <w:rFonts w:ascii="Times New Roman" w:hAnsi="Times New Roman" w:eastAsia="Times New Roman" w:cs="Times New Roman"/>
+          <w:b w:val="0"/>
+          <w:bCs w:val="0"/>
+          <w:noProof w:val="0"/>
+          <w:sz w:val="24"/>
+          <w:szCs w:val="24"/>
+          <w:lang w:val="en-US"/>
+        </w:rPr>
+        <w:t>with</w:t>
+      </w:r>
+      <w:r>
+        <w:rPr>
+          <w:rFonts w:ascii="Times New Roman" w:hAnsi="Times New Roman" w:eastAsia="Times New Roman" w:cs="Times New Roman"/>
+          <w:b w:val="0"/>
+          <w:bCs w:val="0"/>
+          <w:noProof w:val="0"/>
+          <w:sz w:val="24"/>
+          <w:szCs w:val="24"/>
+          <w:lang w:val="en-US"/>
+        </w:rPr>
+        <w:t xml:space="preserve"> direct communications within a week of the time the communication was made, for example, ignoring mu</w:t>
+      </w:r>
+      <w:r>
+        <w:rPr>
+          <w:rFonts w:ascii="Times New Roman" w:hAnsi="Times New Roman" w:eastAsia="Times New Roman" w:cs="Times New Roman"/>
+          <w:b w:val="0"/>
+          <w:bCs w:val="0"/>
+          <w:noProof w:val="0"/>
+          <w:sz w:val="24"/>
+          <w:szCs w:val="24"/>
+          <w:lang w:val="en-US"/>
+        </w:rPr>
+        <w:t>ltiple</w:t>
+      </w:r>
+      <w:r>
+        <w:rPr>
+          <w:rFonts w:ascii="Times New Roman" w:hAnsi="Times New Roman" w:eastAsia="Times New Roman" w:cs="Times New Roman"/>
+          <w:b w:val="0"/>
+          <w:bCs w:val="0"/>
+          <w:noProof w:val="0"/>
+          <w:sz w:val="24"/>
+          <w:szCs w:val="24"/>
+          <w:lang w:val="en-US"/>
+        </w:rPr>
+        <w:t xml:space="preserve"> direct </w:t>
+      </w:r>
+      <w:r>
+        <w:rPr>
+          <w:rFonts w:ascii="Times New Roman" w:hAnsi="Times New Roman" w:eastAsia="Times New Roman" w:cs="Times New Roman"/>
+          <w:b w:val="1"/>
+          <w:bCs w:val="1"/>
+          <w:i w:val="1"/>
+          <w:iCs w:val="1"/>
+          <w:noProof w:val="0"/>
+          <w:sz w:val="24"/>
+          <w:szCs w:val="24"/>
+          <w:lang w:val="en-US"/>
+        </w:rPr>
+        <w:t>@</w:t>
+      </w:r>
+      <w:r>
+        <w:rPr>
+          <w:rFonts w:ascii="Times New Roman" w:hAnsi="Times New Roman" w:eastAsia="Times New Roman" w:cs="Times New Roman"/>
+          <w:b w:val="1"/>
+          <w:bCs w:val="1"/>
+          <w:i w:val="1"/>
+          <w:iCs w:val="1"/>
+          <w:noProof w:val="0"/>
+          <w:sz w:val="24"/>
+          <w:szCs w:val="24"/>
+          <w:lang w:val="en-US"/>
+        </w:rPr>
+        <w:t>mention</w:t>
+      </w:r>
+      <w:r>
+        <w:rPr>
+          <w:rFonts w:ascii="Times New Roman" w:hAnsi="Times New Roman" w:eastAsia="Times New Roman" w:cs="Times New Roman"/>
+          <w:b w:val="0"/>
+          <w:bCs w:val="0"/>
+          <w:noProof w:val="0"/>
+          <w:sz w:val="24"/>
+          <w:szCs w:val="24"/>
+          <w:lang w:val="en-US"/>
+        </w:rPr>
+        <w:t xml:space="preserve"> in the Discord</w:t>
+      </w:r>
+      <w:r>
+        <w:rPr>
+          <w:rFonts w:ascii="Times New Roman" w:hAnsi="Times New Roman" w:eastAsia="Times New Roman" w:cs="Times New Roman"/>
+          <w:b w:val="0"/>
+          <w:bCs w:val="0"/>
+          <w:noProof w:val="0"/>
+          <w:sz w:val="24"/>
+          <w:szCs w:val="24"/>
+          <w:lang w:val="en-US"/>
+        </w:rPr>
+        <w:t xml:space="preserve"> chat, will result in a </w:t>
+      </w:r>
+      <w:r>
+        <w:rPr>
+          <w:rFonts w:ascii="Times New Roman" w:hAnsi="Times New Roman" w:eastAsia="Times New Roman" w:cs="Times New Roman"/>
+          <w:b w:val="1"/>
+          <w:bCs w:val="1"/>
+          <w:noProof w:val="0"/>
+          <w:color w:val="FF0000"/>
+          <w:sz w:val="24"/>
+          <w:szCs w:val="24"/>
+          <w:lang w:val="en-US"/>
+        </w:rPr>
+        <w:t>penalty</w:t>
+      </w:r>
+      <w:r>
+        <w:rPr>
+          <w:rFonts w:ascii="Times New Roman" w:hAnsi="Times New Roman" w:eastAsia="Times New Roman" w:cs="Times New Roman"/>
+          <w:b w:val="0"/>
+          <w:bCs w:val="0"/>
+          <w:noProof w:val="0"/>
+          <w:sz w:val="24"/>
+          <w:szCs w:val="24"/>
+          <w:lang w:val="en-US"/>
+        </w:rPr>
+        <w:t>.</w:t>
+      </w:r>
+      <w:r>
+        <w:rPr>
+          <w:rFonts w:ascii="Times New Roman" w:hAnsi="Times New Roman" w:eastAsia="Times New Roman" w:cs="Times New Roman"/>
+          <w:b w:val="0"/>
+          <w:bCs w:val="0"/>
+          <w:noProof w:val="0"/>
+          <w:sz w:val="24"/>
+          <w:szCs w:val="24"/>
+          <w:lang w:val="en-US"/>
+        </w:rPr>
+        <w:t xml:space="preserve"> Responses </w:t>
+      </w:r>
+      <w:r>
+        <w:rPr>
+          <w:rFonts w:ascii="Times New Roman" w:hAnsi="Times New Roman" w:eastAsia="Times New Roman" w:cs="Times New Roman"/>
+          <w:b w:val="0"/>
+          <w:bCs w:val="0"/>
+          <w:noProof w:val="0"/>
+          <w:sz w:val="24"/>
+          <w:szCs w:val="24"/>
+          <w:lang w:val="en-US"/>
+        </w:rPr>
+        <w:t>in a timely manner</w:t>
+      </w:r>
+      <w:r>
+        <w:rPr>
+          <w:rFonts w:ascii="Times New Roman" w:hAnsi="Times New Roman" w:eastAsia="Times New Roman" w:cs="Times New Roman"/>
+          <w:b w:val="0"/>
+          <w:bCs w:val="0"/>
+          <w:noProof w:val="0"/>
+          <w:sz w:val="24"/>
+          <w:szCs w:val="24"/>
+          <w:lang w:val="en-US"/>
+        </w:rPr>
+        <w:t xml:space="preserve"> are always appreciated, but this team also </w:t>
+      </w:r>
+      <w:r>
+        <w:rPr>
+          <w:rFonts w:ascii="Times New Roman" w:hAnsi="Times New Roman" w:eastAsia="Times New Roman" w:cs="Times New Roman"/>
+          <w:b w:val="0"/>
+          <w:bCs w:val="0"/>
+          <w:noProof w:val="0"/>
+          <w:sz w:val="24"/>
+          <w:szCs w:val="24"/>
+          <w:lang w:val="en-US"/>
+        </w:rPr>
+        <w:t>acknowledges</w:t>
+      </w:r>
+      <w:r>
+        <w:rPr>
+          <w:rFonts w:ascii="Times New Roman" w:hAnsi="Times New Roman" w:eastAsia="Times New Roman" w:cs="Times New Roman"/>
+          <w:b w:val="0"/>
+          <w:bCs w:val="0"/>
+          <w:noProof w:val="0"/>
+          <w:sz w:val="24"/>
+          <w:szCs w:val="24"/>
+          <w:lang w:val="en-US"/>
+        </w:rPr>
+        <w:t xml:space="preserve"> extenuating circumstances</w:t>
+      </w:r>
+    </w:p>
+    <w:p>
+      <w:pPr>
+        <w:pStyle w:val="ListParagraph"/>
+        <w:suppressLineNumbers w:val="0"/>
+        <w:bidi w:val="0"/>
+        <w:spacing w:before="0" w:beforeAutospacing="off" w:after="160" w:afterAutospacing="off" w:line="279" w:lineRule="auto"/>
+        <w:ind w:left="1440" w:right="0"/>
+        <w:jc w:val="left"/>
+        <w:rPr>
+          <w:rFonts w:ascii="Times New Roman" w:hAnsi="Times New Roman" w:eastAsia="Times New Roman" w:cs="Times New Roman"/>
+          <w:b w:val="0"/>
+          <w:bCs w:val="0"/>
+          <w:noProof w:val="0"/>
+          <w:sz w:val="24"/>
+          <w:szCs w:val="24"/>
+          <w:lang w:val="en-US"/>
+        </w:rPr>
+      </w:pPr>
+    </w:p>
+    <w:p>
+      <w:pPr>
+        <w:pStyle w:val="ListParagraph"/>
+        <w:numPr>
+          <w:ilvl w:val="0"/>
+          <w:numId w:val="12"/>
+        </w:numPr>
+        <w:spacing w:before="0" w:beforeAutospacing="off" w:after="160" w:afterAutospacing="off"/>
+        <w:rPr>
+          <w:rFonts w:ascii="Times New Roman" w:hAnsi="Times New Roman" w:eastAsia="Times New Roman" w:cs="Times New Roman"/>
+          <w:b w:val="0"/>
+          <w:bCs w:val="0"/>
+          <w:noProof w:val="0"/>
+          <w:color w:val="auto"/>
+          <w:sz w:val="24"/>
+          <w:szCs w:val="24"/>
+          <w:lang w:val="en-US"/>
+        </w:rPr>
+      </w:pPr>
+      <w:r>
+        <w:rPr>
+          <w:rFonts w:ascii="Times New Roman" w:hAnsi="Times New Roman" w:eastAsia="Times New Roman" w:cs="Times New Roman"/>
+          <w:b w:val="1"/>
+          <w:bCs w:val="1"/>
+          <w:noProof w:val="0"/>
+          <w:sz w:val="24"/>
+          <w:szCs w:val="24"/>
+          <w:lang w:val="en-US"/>
+        </w:rPr>
+        <w:t>On a bi-weekly basis</w:t>
+      </w:r>
+      <w:r>
+        <w:rPr>
+          <w:rFonts w:ascii="Times New Roman" w:hAnsi="Times New Roman" w:eastAsia="Times New Roman" w:cs="Times New Roman"/>
+          <w:b w:val="1"/>
+          <w:bCs w:val="1"/>
+          <w:noProof w:val="0"/>
+          <w:sz w:val="24"/>
+          <w:szCs w:val="24"/>
+          <w:lang w:val="en-US"/>
+        </w:rPr>
+        <w:t xml:space="preserve">, </w:t>
+      </w:r>
+      <w:r>
+        <w:rPr>
+          <w:rFonts w:ascii="Times New Roman" w:hAnsi="Times New Roman" w:eastAsia="Times New Roman" w:cs="Times New Roman"/>
+          <w:b w:val="0"/>
+          <w:bCs w:val="0"/>
+          <w:noProof w:val="0"/>
+          <w:sz w:val="24"/>
+          <w:szCs w:val="24"/>
+          <w:lang w:val="en-US"/>
+        </w:rPr>
+        <w:t>the team will host a</w:t>
+      </w:r>
+      <w:r>
+        <w:rPr>
+          <w:rFonts w:ascii="Times New Roman" w:hAnsi="Times New Roman" w:eastAsia="Times New Roman" w:cs="Times New Roman"/>
+          <w:b w:val="0"/>
+          <w:bCs w:val="0"/>
+          <w:noProof w:val="0"/>
+          <w:sz w:val="24"/>
+          <w:szCs w:val="24"/>
+          <w:lang w:val="en-US"/>
+        </w:rPr>
+        <w:t xml:space="preserve"> 30-minute</w:t>
+      </w:r>
+      <w:r>
+        <w:rPr>
+          <w:rFonts w:ascii="Times New Roman" w:hAnsi="Times New Roman" w:eastAsia="Times New Roman" w:cs="Times New Roman"/>
+          <w:b w:val="1"/>
+          <w:bCs w:val="1"/>
+          <w:noProof w:val="0"/>
+          <w:sz w:val="24"/>
+          <w:szCs w:val="24"/>
+          <w:lang w:val="en-US"/>
+        </w:rPr>
+        <w:t xml:space="preserve"> meeting </w:t>
+      </w:r>
+      <w:r>
+        <w:rPr>
+          <w:rFonts w:ascii="Times New Roman" w:hAnsi="Times New Roman" w:eastAsia="Times New Roman" w:cs="Times New Roman"/>
+          <w:b w:val="1"/>
+          <w:bCs w:val="1"/>
+          <w:noProof w:val="0"/>
+          <w:sz w:val="24"/>
+          <w:szCs w:val="24"/>
+          <w:lang w:val="en-US"/>
+        </w:rPr>
+        <w:t xml:space="preserve">on (insert date), starting with (start date) </w:t>
+      </w:r>
+      <w:r>
+        <w:rPr>
+          <w:rFonts w:ascii="Times New Roman" w:hAnsi="Times New Roman" w:eastAsia="Times New Roman" w:cs="Times New Roman"/>
+          <w:b w:val="0"/>
+          <w:bCs w:val="0"/>
+          <w:noProof w:val="0"/>
+          <w:sz w:val="24"/>
+          <w:szCs w:val="24"/>
+          <w:lang w:val="en-US"/>
+        </w:rPr>
+        <w:t>with Dr. Kollmeyer to present a</w:t>
+      </w:r>
+      <w:r>
+        <w:rPr>
+          <w:rFonts w:ascii="Times New Roman" w:hAnsi="Times New Roman" w:eastAsia="Times New Roman" w:cs="Times New Roman"/>
+          <w:b w:val="1"/>
+          <w:bCs w:val="1"/>
+          <w:noProof w:val="0"/>
+          <w:sz w:val="24"/>
+          <w:szCs w:val="24"/>
+          <w:lang w:val="en-US"/>
+        </w:rPr>
+        <w:t xml:space="preserve"> progress report. </w:t>
+      </w:r>
+      <w:r>
+        <w:rPr>
+          <w:rFonts w:ascii="Times New Roman" w:hAnsi="Times New Roman" w:eastAsia="Times New Roman" w:cs="Times New Roman"/>
+          <w:b w:val="0"/>
+          <w:bCs w:val="0"/>
+          <w:noProof w:val="0"/>
+          <w:sz w:val="24"/>
+          <w:szCs w:val="24"/>
+          <w:lang w:val="en-US"/>
+        </w:rPr>
+        <w:t>After the progress r</w:t>
+      </w:r>
+      <w:r>
+        <w:rPr>
+          <w:rFonts w:ascii="Times New Roman" w:hAnsi="Times New Roman" w:eastAsia="Times New Roman" w:cs="Times New Roman"/>
+          <w:b w:val="0"/>
+          <w:bCs w:val="0"/>
+          <w:noProof w:val="0"/>
+          <w:color w:val="auto"/>
+          <w:sz w:val="24"/>
+          <w:szCs w:val="24"/>
+          <w:lang w:val="en-US"/>
+        </w:rPr>
+        <w:t xml:space="preserve">eport, the team (without Dr. Kollmeyer) will gather in a </w:t>
+      </w:r>
+      <w:r>
+        <w:rPr>
+          <w:rFonts w:ascii="Times New Roman" w:hAnsi="Times New Roman" w:eastAsia="Times New Roman" w:cs="Times New Roman"/>
+          <w:b w:val="1"/>
+          <w:bCs w:val="1"/>
+          <w:noProof w:val="0"/>
+          <w:color w:val="auto"/>
+          <w:sz w:val="24"/>
+          <w:szCs w:val="24"/>
+          <w:lang w:val="en-US"/>
+        </w:rPr>
+        <w:t>huddle to assign new milestones and delegate new tasks</w:t>
+      </w:r>
+      <w:r>
+        <w:rPr>
+          <w:rFonts w:ascii="Times New Roman" w:hAnsi="Times New Roman" w:eastAsia="Times New Roman" w:cs="Times New Roman"/>
+          <w:b w:val="1"/>
+          <w:bCs w:val="1"/>
+          <w:noProof w:val="0"/>
+          <w:color w:val="auto"/>
+          <w:sz w:val="24"/>
+          <w:szCs w:val="24"/>
+          <w:lang w:val="en-US"/>
+        </w:rPr>
+        <w:t xml:space="preserve">, </w:t>
+      </w:r>
+      <w:r>
+        <w:rPr>
+          <w:rFonts w:ascii="Times New Roman" w:hAnsi="Times New Roman" w:eastAsia="Times New Roman" w:cs="Times New Roman"/>
+          <w:b w:val="0"/>
+          <w:bCs w:val="0"/>
+          <w:noProof w:val="0"/>
+          <w:color w:val="auto"/>
+          <w:sz w:val="24"/>
+          <w:szCs w:val="24"/>
+          <w:lang w:val="en-US"/>
+        </w:rPr>
+        <w:t>which will take 30 minutes or more.</w:t>
+      </w:r>
+    </w:p>
+    <w:p>
+      <w:pPr>
+        <w:pStyle w:val="ListParagraph"/>
+        <w:numPr>
+          <w:ilvl w:val="1"/>
+          <w:numId w:val="12"/>
+        </w:numPr>
+        <w:spacing w:before="0" w:beforeAutospacing="off" w:after="160" w:afterAutospacing="off"/>
+        <w:rPr>
+          <w:rFonts w:ascii="Times New Roman" w:hAnsi="Times New Roman" w:eastAsia="Times New Roman" w:cs="Times New Roman"/>
+          <w:b w:val="0"/>
+          <w:bCs w:val="0"/>
+          <w:noProof w:val="0"/>
+          <w:color w:val="auto"/>
+          <w:sz w:val="24"/>
+          <w:szCs w:val="24"/>
+          <w:lang w:val="en-US"/>
+        </w:rPr>
+      </w:pPr>
+      <w:r>
+        <w:rPr>
+          <w:rFonts w:ascii="Times New Roman" w:hAnsi="Times New Roman" w:eastAsia="Times New Roman" w:cs="Times New Roman"/>
+          <w:b w:val="1"/>
+          <w:bCs w:val="1"/>
+          <w:noProof w:val="0"/>
+          <w:color w:val="auto"/>
+          <w:sz w:val="24"/>
+          <w:szCs w:val="24"/>
+          <w:lang w:val="en-US"/>
+        </w:rPr>
+        <w:t xml:space="preserve">ALL MEMBERS </w:t>
+      </w:r>
+      <w:r>
+        <w:rPr>
+          <w:rFonts w:ascii="Times New Roman" w:hAnsi="Times New Roman" w:eastAsia="Times New Roman" w:cs="Times New Roman"/>
+          <w:b w:val="0"/>
+          <w:bCs w:val="0"/>
+          <w:noProof w:val="0"/>
+          <w:color w:val="auto"/>
+          <w:sz w:val="24"/>
+          <w:szCs w:val="24"/>
+          <w:lang w:val="en-US"/>
+        </w:rPr>
+        <w:t>are required to</w:t>
+      </w:r>
+      <w:r>
+        <w:rPr>
+          <w:rFonts w:ascii="Times New Roman" w:hAnsi="Times New Roman" w:eastAsia="Times New Roman" w:cs="Times New Roman"/>
+          <w:b w:val="0"/>
+          <w:bCs w:val="0"/>
+          <w:noProof w:val="0"/>
+          <w:color w:val="auto"/>
+          <w:sz w:val="24"/>
+          <w:szCs w:val="24"/>
+          <w:lang w:val="en-US"/>
+        </w:rPr>
+        <w:t xml:space="preserve"> </w:t>
+      </w:r>
+      <w:r>
+        <w:rPr>
+          <w:rFonts w:ascii="Times New Roman" w:hAnsi="Times New Roman" w:eastAsia="Times New Roman" w:cs="Times New Roman"/>
+          <w:b w:val="0"/>
+          <w:bCs w:val="0"/>
+          <w:noProof w:val="0"/>
+          <w:color w:val="auto"/>
+          <w:sz w:val="24"/>
+          <w:szCs w:val="24"/>
+          <w:lang w:val="en-US"/>
+        </w:rPr>
+        <w:t>participate</w:t>
+      </w:r>
+      <w:r>
+        <w:rPr>
+          <w:rFonts w:ascii="Times New Roman" w:hAnsi="Times New Roman" w:eastAsia="Times New Roman" w:cs="Times New Roman"/>
+          <w:b w:val="0"/>
+          <w:bCs w:val="0"/>
+          <w:noProof w:val="0"/>
+          <w:color w:val="auto"/>
+          <w:sz w:val="24"/>
+          <w:szCs w:val="24"/>
+          <w:lang w:val="en-US"/>
+        </w:rPr>
+        <w:t xml:space="preserve"> in this meeting and the huddle afterwards.</w:t>
+      </w:r>
+      <w:r>
+        <w:rPr>
+          <w:rFonts w:ascii="Times New Roman" w:hAnsi="Times New Roman" w:eastAsia="Times New Roman" w:cs="Times New Roman"/>
+          <w:b w:val="0"/>
+          <w:bCs w:val="0"/>
+          <w:noProof w:val="0"/>
+          <w:color w:val="auto"/>
+          <w:sz w:val="24"/>
+          <w:szCs w:val="24"/>
+          <w:lang w:val="en-US"/>
+        </w:rPr>
+        <w:t xml:space="preserve"> Members must provide </w:t>
+      </w:r>
+      <w:r>
+        <w:rPr>
+          <w:rFonts w:ascii="Times New Roman" w:hAnsi="Times New Roman" w:eastAsia="Times New Roman" w:cs="Times New Roman"/>
+          <w:b w:val="0"/>
+          <w:bCs w:val="0"/>
+          <w:noProof w:val="0"/>
+          <w:color w:val="auto"/>
+          <w:sz w:val="24"/>
+          <w:szCs w:val="24"/>
+          <w:lang w:val="en-US"/>
+        </w:rPr>
+        <w:t>a forewarning</w:t>
+      </w:r>
+      <w:r>
+        <w:rPr>
+          <w:rFonts w:ascii="Times New Roman" w:hAnsi="Times New Roman" w:eastAsia="Times New Roman" w:cs="Times New Roman"/>
+          <w:b w:val="0"/>
+          <w:bCs w:val="0"/>
+          <w:noProof w:val="0"/>
+          <w:color w:val="auto"/>
+          <w:sz w:val="24"/>
+          <w:szCs w:val="24"/>
+          <w:lang w:val="en-US"/>
+        </w:rPr>
+        <w:t xml:space="preserve"> </w:t>
+      </w:r>
+      <w:r>
+        <w:rPr>
+          <w:rFonts w:ascii="Times New Roman" w:hAnsi="Times New Roman" w:eastAsia="Times New Roman" w:cs="Times New Roman"/>
+          <w:b w:val="1"/>
+          <w:bCs w:val="1"/>
+          <w:noProof w:val="0"/>
+          <w:color w:val="auto"/>
+          <w:sz w:val="24"/>
+          <w:szCs w:val="24"/>
+          <w:lang w:val="en-US"/>
+        </w:rPr>
+        <w:t xml:space="preserve">1 hour before the </w:t>
+      </w:r>
+      <w:r>
+        <w:rPr>
+          <w:rFonts w:ascii="Times New Roman" w:hAnsi="Times New Roman" w:eastAsia="Times New Roman" w:cs="Times New Roman"/>
+          <w:b w:val="1"/>
+          <w:bCs w:val="1"/>
+          <w:noProof w:val="0"/>
+          <w:color w:val="auto"/>
+          <w:sz w:val="24"/>
+          <w:szCs w:val="24"/>
+          <w:lang w:val="en-US"/>
+        </w:rPr>
+        <w:t>meeting;</w:t>
+      </w:r>
+      <w:r>
+        <w:rPr>
+          <w:rFonts w:ascii="Times New Roman" w:hAnsi="Times New Roman" w:eastAsia="Times New Roman" w:cs="Times New Roman"/>
+          <w:b w:val="1"/>
+          <w:bCs w:val="1"/>
+          <w:noProof w:val="0"/>
+          <w:color w:val="auto"/>
+          <w:sz w:val="24"/>
+          <w:szCs w:val="24"/>
+          <w:lang w:val="en-US"/>
+        </w:rPr>
+        <w:t xml:space="preserve"> failure to do so will result in a </w:t>
+      </w:r>
+      <w:r>
+        <w:rPr>
+          <w:rFonts w:ascii="Times New Roman" w:hAnsi="Times New Roman" w:eastAsia="Times New Roman" w:cs="Times New Roman"/>
+          <w:b w:val="1"/>
+          <w:bCs w:val="1"/>
+          <w:noProof w:val="0"/>
+          <w:color w:val="FF0000"/>
+          <w:sz w:val="24"/>
+          <w:szCs w:val="24"/>
+          <w:lang w:val="en-US"/>
+        </w:rPr>
+        <w:t>penalty</w:t>
+      </w:r>
+      <w:r>
+        <w:rPr>
+          <w:rFonts w:ascii="Times New Roman" w:hAnsi="Times New Roman" w:eastAsia="Times New Roman" w:cs="Times New Roman"/>
+          <w:b w:val="1"/>
+          <w:bCs w:val="1"/>
+          <w:noProof w:val="0"/>
+          <w:color w:val="FF0000"/>
+          <w:sz w:val="24"/>
+          <w:szCs w:val="24"/>
+          <w:lang w:val="en-US"/>
+        </w:rPr>
+        <w:t xml:space="preserve"> </w:t>
+      </w:r>
+      <w:r>
+        <w:rPr>
+          <w:rFonts w:ascii="Times New Roman" w:hAnsi="Times New Roman" w:eastAsia="Times New Roman" w:cs="Times New Roman"/>
+          <w:b w:val="0"/>
+          <w:bCs w:val="0"/>
+          <w:noProof w:val="0"/>
+          <w:color w:val="auto"/>
+          <w:sz w:val="24"/>
+          <w:szCs w:val="24"/>
+          <w:lang w:val="en-US"/>
+        </w:rPr>
+        <w:t>for missing this crucial meeting.</w:t>
+      </w:r>
+    </w:p>
+    <w:p>
+      <w:pPr>
+        <w:pStyle w:val="ListParagraph"/>
+        <w:numPr>
+          <w:ilvl w:val="1"/>
+          <w:numId w:val="12"/>
+        </w:numPr>
+        <w:spacing w:before="0" w:beforeAutospacing="off" w:after="160" w:afterAutospacing="off"/>
+        <w:rPr>
+          <w:rFonts w:ascii="Times New Roman" w:hAnsi="Times New Roman" w:eastAsia="Times New Roman" w:cs="Times New Roman"/>
+          <w:b w:val="1"/>
+          <w:bCs w:val="1"/>
+          <w:noProof w:val="0"/>
+          <w:color w:val="auto"/>
+          <w:sz w:val="24"/>
+          <w:szCs w:val="24"/>
+          <w:lang w:val="en-US"/>
+        </w:rPr>
+      </w:pPr>
+      <w:r>
+        <w:rPr>
+          <w:rFonts w:ascii="Times New Roman" w:hAnsi="Times New Roman" w:eastAsia="Times New Roman" w:cs="Times New Roman"/>
+          <w:b w:val="1"/>
+          <w:bCs w:val="1"/>
+          <w:noProof w:val="0"/>
+          <w:color w:val="auto"/>
+          <w:sz w:val="24"/>
+          <w:szCs w:val="24"/>
+          <w:lang w:val="en-US"/>
+        </w:rPr>
+        <w:t>ALL MEMBERS</w:t>
+      </w:r>
+      <w:r>
+        <w:rPr>
+          <w:rFonts w:ascii="Times New Roman" w:hAnsi="Times New Roman" w:eastAsia="Times New Roman" w:cs="Times New Roman"/>
+          <w:b w:val="0"/>
+          <w:bCs w:val="0"/>
+          <w:noProof w:val="0"/>
+          <w:color w:val="auto"/>
+          <w:sz w:val="24"/>
+          <w:szCs w:val="24"/>
+          <w:lang w:val="en-US"/>
+        </w:rPr>
+        <w:t xml:space="preserve"> </w:t>
+      </w:r>
+      <w:r>
+        <w:rPr>
+          <w:rFonts w:ascii="Times New Roman" w:hAnsi="Times New Roman" w:eastAsia="Times New Roman" w:cs="Times New Roman"/>
+          <w:b w:val="0"/>
+          <w:bCs w:val="0"/>
+          <w:noProof w:val="0"/>
+          <w:color w:val="auto"/>
+          <w:sz w:val="24"/>
+          <w:szCs w:val="24"/>
+          <w:lang w:val="en-US"/>
+        </w:rPr>
+        <w:t>are required to</w:t>
+      </w:r>
+      <w:r>
+        <w:rPr>
+          <w:rFonts w:ascii="Times New Roman" w:hAnsi="Times New Roman" w:eastAsia="Times New Roman" w:cs="Times New Roman"/>
+          <w:b w:val="0"/>
+          <w:bCs w:val="0"/>
+          <w:noProof w:val="0"/>
+          <w:color w:val="auto"/>
+          <w:sz w:val="24"/>
+          <w:szCs w:val="24"/>
+          <w:lang w:val="en-US"/>
+        </w:rPr>
+        <w:t xml:space="preserve"> present the progress of their assigned tasks during this meeting</w:t>
+      </w:r>
+      <w:r>
+        <w:rPr>
+          <w:rFonts w:ascii="Times New Roman" w:hAnsi="Times New Roman" w:eastAsia="Times New Roman" w:cs="Times New Roman"/>
+          <w:b w:val="0"/>
+          <w:bCs w:val="0"/>
+          <w:noProof w:val="0"/>
+          <w:color w:val="auto"/>
+          <w:sz w:val="24"/>
+          <w:szCs w:val="24"/>
+          <w:lang w:val="en-US"/>
+        </w:rPr>
+        <w:t xml:space="preserve"> for Dr. Kollmeyer. Failure to present anything at all will result in </w:t>
+      </w:r>
+      <w:r>
+        <w:rPr>
+          <w:rFonts w:ascii="Times New Roman" w:hAnsi="Times New Roman" w:eastAsia="Times New Roman" w:cs="Times New Roman"/>
+          <w:b w:val="0"/>
+          <w:bCs w:val="0"/>
+          <w:noProof w:val="0"/>
+          <w:color w:val="auto"/>
+          <w:sz w:val="24"/>
+          <w:szCs w:val="24"/>
+          <w:lang w:val="en-US"/>
+        </w:rPr>
+        <w:t xml:space="preserve">a </w:t>
+      </w:r>
+      <w:r>
+        <w:rPr>
+          <w:rFonts w:ascii="Times New Roman" w:hAnsi="Times New Roman" w:eastAsia="Times New Roman" w:cs="Times New Roman"/>
+          <w:b w:val="1"/>
+          <w:bCs w:val="1"/>
+          <w:noProof w:val="0"/>
+          <w:color w:val="FF0000"/>
+          <w:sz w:val="24"/>
+          <w:szCs w:val="24"/>
+          <w:lang w:val="en-US"/>
+        </w:rPr>
+        <w:t>penalty</w:t>
+      </w:r>
+      <w:r>
+        <w:rPr>
+          <w:rFonts w:ascii="Times New Roman" w:hAnsi="Times New Roman" w:eastAsia="Times New Roman" w:cs="Times New Roman"/>
+          <w:b w:val="1"/>
+          <w:bCs w:val="1"/>
+          <w:noProof w:val="0"/>
+          <w:color w:val="auto"/>
+          <w:sz w:val="24"/>
+          <w:szCs w:val="24"/>
+          <w:lang w:val="en-US"/>
+        </w:rPr>
+        <w:t>.</w:t>
+      </w:r>
+    </w:p>
+    <w:p>
+      <w:pPr>
+        <w:pStyle w:val="ListParagraph"/>
+        <w:numPr>
+          <w:ilvl w:val="1"/>
+          <w:numId w:val="12"/>
+        </w:numPr>
+        <w:spacing w:before="0" w:beforeAutospacing="off" w:after="160" w:afterAutospacing="off"/>
+        <w:rPr>
+          <w:rFonts w:ascii="Times New Roman" w:hAnsi="Times New Roman" w:eastAsia="Times New Roman" w:cs="Times New Roman"/>
+          <w:b w:val="1"/>
+          <w:bCs w:val="1"/>
+          <w:noProof w:val="0"/>
+          <w:color w:val="auto"/>
+          <w:sz w:val="24"/>
+          <w:szCs w:val="24"/>
+          <w:lang w:val="en-US"/>
+        </w:rPr>
+      </w:pPr>
+      <w:r>
+        <w:rPr>
+          <w:rFonts w:ascii="Times New Roman" w:hAnsi="Times New Roman" w:eastAsia="Times New Roman" w:cs="Times New Roman"/>
+          <w:b w:val="0"/>
+          <w:bCs w:val="0"/>
+          <w:noProof w:val="0"/>
+          <w:color w:val="auto"/>
+          <w:sz w:val="24"/>
+          <w:szCs w:val="24"/>
+          <w:lang w:val="en-US"/>
+        </w:rPr>
+        <w:t xml:space="preserve">Members who clearly present unfinished work, upon a majority vote of agreement, will suffer a </w:t>
+      </w:r>
+      <w:r>
+        <w:rPr>
+          <w:rFonts w:ascii="Times New Roman" w:hAnsi="Times New Roman" w:eastAsia="Times New Roman" w:cs="Times New Roman"/>
+          <w:b w:val="1"/>
+          <w:bCs w:val="1"/>
+          <w:noProof w:val="0"/>
+          <w:color w:val="FF0000"/>
+          <w:sz w:val="24"/>
+          <w:szCs w:val="24"/>
+          <w:lang w:val="en-US"/>
+        </w:rPr>
+        <w:t>penalty</w:t>
+      </w:r>
+      <w:r>
+        <w:rPr>
+          <w:rFonts w:ascii="Times New Roman" w:hAnsi="Times New Roman" w:eastAsia="Times New Roman" w:cs="Times New Roman"/>
+          <w:b w:val="1"/>
+          <w:bCs w:val="1"/>
+          <w:noProof w:val="0"/>
+          <w:color w:val="FF0000"/>
+          <w:sz w:val="24"/>
+          <w:szCs w:val="24"/>
+          <w:lang w:val="en-US"/>
+        </w:rPr>
+        <w:t xml:space="preserve"> </w:t>
+      </w:r>
+      <w:r>
+        <w:rPr>
+          <w:rFonts w:ascii="Times New Roman" w:hAnsi="Times New Roman" w:eastAsia="Times New Roman" w:cs="Times New Roman"/>
+          <w:b w:val="0"/>
+          <w:bCs w:val="0"/>
+          <w:noProof w:val="0"/>
+          <w:color w:val="auto"/>
+          <w:sz w:val="24"/>
+          <w:szCs w:val="24"/>
+          <w:lang w:val="en-US"/>
+        </w:rPr>
+        <w:t>for missin</w:t>
+      </w:r>
+      <w:r>
+        <w:rPr>
+          <w:rFonts w:ascii="Times New Roman" w:hAnsi="Times New Roman" w:eastAsia="Times New Roman" w:cs="Times New Roman"/>
+          <w:b w:val="0"/>
+          <w:bCs w:val="0"/>
+          <w:noProof w:val="0"/>
+          <w:color w:val="auto"/>
+          <w:sz w:val="24"/>
+          <w:szCs w:val="24"/>
+          <w:lang w:val="en-US"/>
+        </w:rPr>
+        <w:t>g work.</w:t>
+      </w:r>
+      <w:r>
+        <w:rPr>
+          <w:rFonts w:ascii="Times New Roman" w:hAnsi="Times New Roman" w:eastAsia="Times New Roman" w:cs="Times New Roman"/>
+          <w:b w:val="0"/>
+          <w:bCs w:val="0"/>
+          <w:noProof w:val="0"/>
+          <w:color w:val="auto"/>
+          <w:sz w:val="24"/>
+          <w:szCs w:val="24"/>
+          <w:lang w:val="en-US"/>
+        </w:rPr>
+        <w:t xml:space="preserve"> This penalty will be applied </w:t>
+      </w:r>
+      <w:r>
+        <w:rPr>
+          <w:rFonts w:ascii="Times New Roman" w:hAnsi="Times New Roman" w:eastAsia="Times New Roman" w:cs="Times New Roman"/>
+          <w:b w:val="1"/>
+          <w:bCs w:val="1"/>
+          <w:noProof w:val="0"/>
+          <w:color w:val="auto"/>
+          <w:sz w:val="24"/>
+          <w:szCs w:val="24"/>
+          <w:lang w:val="en-US"/>
+        </w:rPr>
+        <w:t xml:space="preserve">regardless of explanations or excuses, </w:t>
+      </w:r>
+      <w:r>
+        <w:rPr>
+          <w:rFonts w:ascii="Times New Roman" w:hAnsi="Times New Roman" w:eastAsia="Times New Roman" w:cs="Times New Roman"/>
+          <w:b w:val="1"/>
+          <w:bCs w:val="1"/>
+          <w:noProof w:val="0"/>
+          <w:color w:val="auto"/>
+          <w:sz w:val="24"/>
+          <w:szCs w:val="24"/>
+          <w:lang w:val="en-US"/>
+        </w:rPr>
+        <w:t>with the SOLE EXCEPTION of a valid MSAF.</w:t>
+      </w:r>
+    </w:p>
+    <w:p>
+      <w:pPr>
+        <w:pStyle w:val="ListParagraph"/>
+        <w:numPr>
+          <w:ilvl w:val="1"/>
+          <w:numId w:val="12"/>
+        </w:numPr>
+        <w:spacing w:before="0" w:beforeAutospacing="off" w:after="160" w:afterAutospacing="off"/>
+        <w:rPr>
+          <w:rFonts w:ascii="Times New Roman" w:hAnsi="Times New Roman" w:eastAsia="Times New Roman" w:cs="Times New Roman"/>
+          <w:b w:val="0"/>
+          <w:bCs w:val="0"/>
+          <w:noProof w:val="0"/>
+          <w:color w:val="auto"/>
+          <w:sz w:val="24"/>
+          <w:szCs w:val="24"/>
+          <w:lang w:val="en-US"/>
+        </w:rPr>
+      </w:pPr>
+      <w:r>
+        <w:rPr>
+          <w:rFonts w:ascii="Times New Roman" w:hAnsi="Times New Roman" w:eastAsia="Times New Roman" w:cs="Times New Roman"/>
+          <w:b w:val="0"/>
+          <w:bCs w:val="0"/>
+          <w:noProof w:val="0"/>
+          <w:color w:val="auto"/>
+          <w:sz w:val="24"/>
+          <w:szCs w:val="24"/>
+          <w:lang w:val="en-US"/>
+        </w:rPr>
+        <w:t>During the huddle, each member will be assigned new tasks derived from the direct feedback obtained from Dr. Kollmeyer.</w:t>
+      </w:r>
+    </w:p>
+    <w:p>
+      <w:pPr>
+        <w:pStyle w:val="ListParagraph"/>
+        <w:numPr>
+          <w:ilvl w:val="0"/>
+          <w:numId w:val="12"/>
+        </w:numPr>
+        <w:spacing w:before="0" w:beforeAutospacing="off" w:after="160" w:afterAutospacing="off"/>
+        <w:rPr>
+          <w:rFonts w:ascii="Times New Roman" w:hAnsi="Times New Roman" w:eastAsia="Times New Roman" w:cs="Times New Roman"/>
+          <w:b w:val="1"/>
+          <w:bCs w:val="1"/>
+          <w:noProof w:val="0"/>
+          <w:color w:val="auto"/>
+          <w:sz w:val="24"/>
+          <w:szCs w:val="24"/>
+          <w:lang w:val="en-US"/>
+        </w:rPr>
+      </w:pPr>
+      <w:r>
+        <w:rPr>
+          <w:rFonts w:ascii="Times New Roman" w:hAnsi="Times New Roman" w:eastAsia="Times New Roman" w:cs="Times New Roman"/>
+          <w:b w:val="0"/>
+          <w:bCs w:val="0"/>
+          <w:noProof w:val="0"/>
+          <w:sz w:val="24"/>
+          <w:szCs w:val="24"/>
+          <w:lang w:val="en-US"/>
+        </w:rPr>
+        <w:t>Every member agrees to treat each other with respect and dignity</w:t>
+      </w:r>
+      <w:r>
+        <w:rPr>
+          <w:rFonts w:ascii="Times New Roman" w:hAnsi="Times New Roman" w:eastAsia="Times New Roman" w:cs="Times New Roman"/>
+          <w:b w:val="0"/>
+          <w:bCs w:val="0"/>
+          <w:noProof w:val="0"/>
+          <w:sz w:val="24"/>
+          <w:szCs w:val="24"/>
+          <w:lang w:val="en-US"/>
+        </w:rPr>
+        <w:t xml:space="preserve"> in all communications</w:t>
+      </w:r>
+      <w:r>
+        <w:rPr>
+          <w:rFonts w:ascii="Times New Roman" w:hAnsi="Times New Roman" w:eastAsia="Times New Roman" w:cs="Times New Roman"/>
+          <w:b w:val="0"/>
+          <w:bCs w:val="0"/>
+          <w:noProof w:val="0"/>
+          <w:sz w:val="24"/>
+          <w:szCs w:val="24"/>
+          <w:lang w:val="en-US"/>
+        </w:rPr>
+        <w:t>. It is the right of any group member to raise violations of conduct to the instructor or the TA</w:t>
+      </w:r>
+      <w:r>
+        <w:rPr>
+          <w:rFonts w:ascii="Times New Roman" w:hAnsi="Times New Roman" w:eastAsia="Times New Roman" w:cs="Times New Roman"/>
+          <w:b w:val="0"/>
+          <w:bCs w:val="0"/>
+          <w:noProof w:val="0"/>
+          <w:sz w:val="24"/>
+          <w:szCs w:val="24"/>
+          <w:lang w:val="en-US"/>
+        </w:rPr>
+        <w:t xml:space="preserve">. Should the instructor or TA condemn the behavior, then the offender will suffer a </w:t>
+      </w:r>
+      <w:r>
+        <w:rPr>
+          <w:rFonts w:ascii="Times New Roman" w:hAnsi="Times New Roman" w:eastAsia="Times New Roman" w:cs="Times New Roman"/>
+          <w:b w:val="1"/>
+          <w:bCs w:val="1"/>
+          <w:noProof w:val="0"/>
+          <w:color w:val="FF0000"/>
+          <w:sz w:val="24"/>
+          <w:szCs w:val="24"/>
+          <w:lang w:val="en-US"/>
+        </w:rPr>
+        <w:t>penalty</w:t>
+      </w:r>
+      <w:r>
+        <w:rPr>
+          <w:rFonts w:ascii="Times New Roman" w:hAnsi="Times New Roman" w:eastAsia="Times New Roman" w:cs="Times New Roman"/>
+          <w:b w:val="1"/>
+          <w:bCs w:val="1"/>
+          <w:noProof w:val="0"/>
+          <w:color w:val="auto"/>
+          <w:sz w:val="24"/>
+          <w:szCs w:val="24"/>
+          <w:lang w:val="en-US"/>
+        </w:rPr>
+        <w:t>.</w:t>
+      </w:r>
+    </w:p>
+    <w:p>
+      <w:pPr>
+        <w:spacing w:before="0" w:beforeAutospacing="off" w:after="160" w:afterAutospacing="off"/>
+        <w:rPr>
+          <w:rFonts w:ascii="Times New Roman" w:hAnsi="Times New Roman" w:eastAsia="Times New Roman" w:cs="Times New Roman"/>
+          <w:noProof w:val="0"/>
+          <w:sz w:val="24"/>
+          <w:szCs w:val="24"/>
+          <w:lang w:val="en-US"/>
+        </w:rPr>
+      </w:pPr>
+    </w:p>
+    <w:p>
+      <w:pPr>
+        <w:spacing w:before="0" w:beforeAutospacing="off" w:after="160" w:afterAutospacing="off"/>
+        <w:rPr>
+          <w:rFonts w:ascii="Times New Roman" w:hAnsi="Times New Roman" w:eastAsia="Times New Roman" w:cs="Times New Roman"/>
+          <w:noProof w:val="0"/>
+          <w:sz w:val="24"/>
+          <w:szCs w:val="24"/>
+          <w:lang w:val="en-US"/>
+        </w:rPr>
+      </w:pPr>
+    </w:p>
+    <w:p>
+      <w:r>
+        <w:br w:type="page"/>
+      </w:r>
+    </w:p>
+    <w:p>
+      <w:pPr>
+        <w:pStyle w:val="Normal"/>
+        <w:spacing w:before="0" w:beforeAutospacing="off" w:after="160" w:afterAutospacing="off"/>
+        <w:rPr>
+          <w:rFonts w:ascii="Times New Roman" w:hAnsi="Times New Roman" w:eastAsia="Times New Roman" w:cs="Times New Roman"/>
+          <w:b w:val="1"/>
+          <w:bCs w:val="1"/>
+          <w:noProof w:val="0"/>
+          <w:sz w:val="24"/>
+          <w:szCs w:val="24"/>
+          <w:lang w:val="en-US"/>
+        </w:rPr>
+      </w:pPr>
+      <w:r>
+        <w:rPr>
+          <w:rFonts w:ascii="Times New Roman" w:hAnsi="Times New Roman" w:eastAsia="Times New Roman" w:cs="Times New Roman"/>
+          <w:b w:val="1"/>
+          <w:bCs w:val="1"/>
           <w:noProof w:val="0"/>
           <w:sz w:val="24"/>
           <w:szCs w:val="24"/>
@@ -3379,6 +5546,870 @@
     </w:p>
     <w:p>
       <w:pPr>
+        <w:pStyle w:val="Normal"/>
+        <w:spacing w:before="0" w:beforeAutospacing="off" w:after="160" w:afterAutospacing="off"/>
+        <w:rPr>
+          <w:rFonts w:ascii="Times New Roman" w:hAnsi="Times New Roman" w:eastAsia="Times New Roman" w:cs="Times New Roman"/>
+          <w:noProof w:val="0"/>
+          <w:sz w:val="24"/>
+          <w:szCs w:val="24"/>
+          <w:lang w:val="en-US"/>
+        </w:rPr>
+      </w:pPr>
+      <w:r>
+        <w:rPr>
+          <w:rFonts w:ascii="Times New Roman" w:hAnsi="Times New Roman" w:eastAsia="Times New Roman" w:cs="Times New Roman"/>
+          <w:noProof w:val="0"/>
+          <w:sz w:val="24"/>
+          <w:szCs w:val="24"/>
+          <w:lang w:val="en-US"/>
+        </w:rPr>
+        <w:t xml:space="preserve">The </w:t>
+      </w:r>
+      <w:r>
+        <w:rPr>
+          <w:rFonts w:ascii="Times New Roman" w:hAnsi="Times New Roman" w:eastAsia="Times New Roman" w:cs="Times New Roman"/>
+          <w:noProof w:val="0"/>
+          <w:sz w:val="24"/>
+          <w:szCs w:val="24"/>
+          <w:lang w:val="en-US"/>
+        </w:rPr>
+        <w:t>initial</w:t>
+      </w:r>
+      <w:r>
+        <w:rPr>
+          <w:rFonts w:ascii="Times New Roman" w:hAnsi="Times New Roman" w:eastAsia="Times New Roman" w:cs="Times New Roman"/>
+          <w:noProof w:val="0"/>
+          <w:sz w:val="24"/>
+          <w:szCs w:val="24"/>
+          <w:lang w:val="en-US"/>
+        </w:rPr>
+        <w:t xml:space="preserve"> team member job assignments were done with the goal of completing this SRS document. Specifically, the roles assigned are as follows, </w:t>
+      </w:r>
+      <w:r>
+        <w:rPr>
+          <w:rFonts w:ascii="Times New Roman" w:hAnsi="Times New Roman" w:eastAsia="Times New Roman" w:cs="Times New Roman"/>
+          <w:noProof w:val="0"/>
+          <w:sz w:val="24"/>
+          <w:szCs w:val="24"/>
+          <w:lang w:val="en-US"/>
+        </w:rPr>
+        <w:t>labelled by the SRS portions assigned:</w:t>
+      </w:r>
+    </w:p>
+    <w:p>
+      <w:pPr>
+        <w:pStyle w:val="Normal"/>
+        <w:spacing w:before="0" w:beforeAutospacing="off" w:after="160" w:afterAutospacing="off"/>
+        <w:ind w:left="720"/>
+        <w:rPr>
+          <w:rFonts w:ascii="Calibri Light" w:hAnsi="Calibri Light" w:eastAsia="Calibri Light" w:cs="Calibri Light"/>
+          <w:b w:val="0"/>
+          <w:bCs w:val="0"/>
+          <w:noProof w:val="0"/>
+          <w:sz w:val="18"/>
+          <w:szCs w:val="18"/>
+          <w:lang w:val="en-US"/>
+        </w:rPr>
+      </w:pPr>
+      <w:r>
+        <w:rPr>
+          <w:rFonts w:ascii="Calibri Light" w:hAnsi="Calibri Light" w:eastAsia="Calibri Light" w:cs="Calibri Light"/>
+          <w:b w:val="0"/>
+          <w:bCs w:val="0"/>
+          <w:noProof w:val="0"/>
+          <w:sz w:val="18"/>
+          <w:szCs w:val="18"/>
+          <w:lang w:val="en-US"/>
+        </w:rPr>
+        <w:t xml:space="preserve">1-6, all: </w:t>
+      </w:r>
+      <w:r>
+        <w:rPr>
+          <w:rFonts w:ascii="Calibri Light" w:hAnsi="Calibri Light" w:eastAsia="Calibri Light" w:cs="Calibri Light"/>
+          <w:b w:val="1"/>
+          <w:bCs w:val="1"/>
+          <w:noProof w:val="0"/>
+          <w:sz w:val="18"/>
+          <w:szCs w:val="18"/>
+          <w:lang w:val="en-US"/>
+        </w:rPr>
+        <w:t>Archivist</w:t>
+      </w:r>
+      <w:r>
+        <w:rPr>
+          <w:rFonts w:ascii="Calibri Light" w:hAnsi="Calibri Light" w:eastAsia="Calibri Light" w:cs="Calibri Light"/>
+          <w:b w:val="0"/>
+          <w:bCs w:val="0"/>
+          <w:noProof w:val="0"/>
+          <w:sz w:val="18"/>
+          <w:szCs w:val="18"/>
+          <w:lang w:val="en-US"/>
+        </w:rPr>
+        <w:t xml:space="preserve">. This person handles the administrative details, </w:t>
+      </w:r>
+      <w:r>
+        <w:rPr>
+          <w:rFonts w:ascii="Calibri Light" w:hAnsi="Calibri Light" w:eastAsia="Calibri Light" w:cs="Calibri Light"/>
+          <w:b w:val="0"/>
+          <w:bCs w:val="0"/>
+          <w:noProof w:val="0"/>
+          <w:sz w:val="18"/>
+          <w:szCs w:val="18"/>
+          <w:lang w:val="en-US"/>
+        </w:rPr>
+        <w:t>and also</w:t>
+      </w:r>
+      <w:r>
+        <w:rPr>
+          <w:rFonts w:ascii="Calibri Light" w:hAnsi="Calibri Light" w:eastAsia="Calibri Light" w:cs="Calibri Light"/>
+          <w:b w:val="0"/>
+          <w:bCs w:val="0"/>
+          <w:noProof w:val="0"/>
+          <w:sz w:val="18"/>
+          <w:szCs w:val="18"/>
+          <w:lang w:val="en-US"/>
+        </w:rPr>
+        <w:t xml:space="preserve"> proof-reading and grammar, making the final document up to spec</w:t>
+      </w:r>
+      <w:r>
+        <w:rPr>
+          <w:rFonts w:ascii="Calibri Light" w:hAnsi="Calibri Light" w:eastAsia="Calibri Light" w:cs="Calibri Light"/>
+          <w:b w:val="0"/>
+          <w:bCs w:val="0"/>
+          <w:noProof w:val="0"/>
+          <w:sz w:val="18"/>
+          <w:szCs w:val="18"/>
+          <w:lang w:val="en-US"/>
+        </w:rPr>
+        <w:t>, and rewriting</w:t>
+      </w:r>
+      <w:r>
+        <w:rPr>
+          <w:rFonts w:ascii="Calibri Light" w:hAnsi="Calibri Light" w:eastAsia="Calibri Light" w:cs="Calibri Light"/>
+          <w:b w:val="0"/>
+          <w:bCs w:val="0"/>
+          <w:noProof w:val="0"/>
+          <w:sz w:val="18"/>
+          <w:szCs w:val="18"/>
+          <w:lang w:val="en-US"/>
+        </w:rPr>
+        <w:t xml:space="preserve"> all sections.</w:t>
+      </w:r>
+      <w:r>
+        <w:br/>
+      </w:r>
+      <w:r>
+        <w:rPr>
+          <w:rFonts w:ascii="Calibri Light" w:hAnsi="Calibri Light" w:eastAsia="Calibri Light" w:cs="Calibri Light"/>
+          <w:b w:val="0"/>
+          <w:bCs w:val="0"/>
+          <w:noProof w:val="0"/>
+          <w:sz w:val="18"/>
+          <w:szCs w:val="18"/>
+          <w:lang w:val="en-US"/>
+        </w:rPr>
+        <w:t xml:space="preserve"> </w:t>
+      </w:r>
+      <w:r>
+        <w:br/>
+      </w:r>
+      <w:r>
+        <w:rPr>
+          <w:rFonts w:ascii="Calibri Light" w:hAnsi="Calibri Light" w:eastAsia="Calibri Light" w:cs="Calibri Light"/>
+          <w:b w:val="0"/>
+          <w:bCs w:val="0"/>
+          <w:noProof w:val="0"/>
+          <w:sz w:val="18"/>
+          <w:szCs w:val="18"/>
+          <w:lang w:val="en-US"/>
+        </w:rPr>
+        <w:t xml:space="preserve">8-9, 10: </w:t>
+      </w:r>
+      <w:r>
+        <w:rPr>
+          <w:rFonts w:ascii="Calibri Light" w:hAnsi="Calibri Light" w:eastAsia="Calibri Light" w:cs="Calibri Light"/>
+          <w:b w:val="1"/>
+          <w:bCs w:val="1"/>
+          <w:noProof w:val="0"/>
+          <w:sz w:val="18"/>
+          <w:szCs w:val="18"/>
+          <w:lang w:val="en-US"/>
+        </w:rPr>
+        <w:t>Requirements Writer</w:t>
+      </w:r>
+      <w:r>
+        <w:rPr>
+          <w:rFonts w:ascii="Calibri Light" w:hAnsi="Calibri Light" w:eastAsia="Calibri Light" w:cs="Calibri Light"/>
+          <w:b w:val="0"/>
+          <w:bCs w:val="0"/>
+          <w:noProof w:val="0"/>
+          <w:sz w:val="18"/>
+          <w:szCs w:val="18"/>
+          <w:lang w:val="en-US"/>
+        </w:rPr>
+        <w:t xml:space="preserve">. This person works on the functional requirements, </w:t>
+      </w:r>
+      <w:r>
+        <w:rPr>
+          <w:rFonts w:ascii="Calibri Light" w:hAnsi="Calibri Light" w:eastAsia="Calibri Light" w:cs="Calibri Light"/>
+          <w:b w:val="0"/>
+          <w:bCs w:val="0"/>
+          <w:noProof w:val="0"/>
+          <w:sz w:val="18"/>
+          <w:szCs w:val="18"/>
+          <w:lang w:val="en-US"/>
+        </w:rPr>
+        <w:t>basically the</w:t>
+      </w:r>
+      <w:r>
+        <w:rPr>
+          <w:rFonts w:ascii="Calibri Light" w:hAnsi="Calibri Light" w:eastAsia="Calibri Light" w:cs="Calibri Light"/>
+          <w:b w:val="0"/>
+          <w:bCs w:val="0"/>
+          <w:noProof w:val="0"/>
+          <w:sz w:val="18"/>
+          <w:szCs w:val="18"/>
+          <w:lang w:val="en-US"/>
+        </w:rPr>
+        <w:t xml:space="preserve"> entirety of the proposal that is functional. Will need to communicate with all other members. The 'hard' part of SRS. Most important will be the description of features, which will be shared responsibility with </w:t>
+      </w:r>
+      <w:r>
+        <w:rPr>
+          <w:rFonts w:ascii="Calibri Light" w:hAnsi="Calibri Light" w:eastAsia="Calibri Light" w:cs="Calibri Light"/>
+          <w:b w:val="0"/>
+          <w:bCs w:val="0"/>
+          <w:noProof w:val="0"/>
+          <w:sz w:val="18"/>
+          <w:szCs w:val="18"/>
+          <w:lang w:val="en-US"/>
+        </w:rPr>
+        <w:t>Co</w:t>
+      </w:r>
+      <w:r>
+        <w:rPr>
+          <w:rFonts w:ascii="Calibri Light" w:hAnsi="Calibri Light" w:eastAsia="Calibri Light" w:cs="Calibri Light"/>
+          <w:b w:val="0"/>
+          <w:bCs w:val="0"/>
+          <w:noProof w:val="0"/>
+          <w:sz w:val="18"/>
+          <w:szCs w:val="18"/>
+          <w:lang w:val="en-US"/>
+        </w:rPr>
+        <w:t>-</w:t>
+      </w:r>
+      <w:r>
+        <w:rPr>
+          <w:rFonts w:ascii="Calibri Light" w:hAnsi="Calibri Light" w:eastAsia="Calibri Light" w:cs="Calibri Light"/>
+          <w:b w:val="0"/>
+          <w:bCs w:val="0"/>
+          <w:noProof w:val="0"/>
+          <w:sz w:val="18"/>
+          <w:szCs w:val="18"/>
+          <w:lang w:val="en-US"/>
+        </w:rPr>
+        <w:t>requirements</w:t>
+      </w:r>
+      <w:r>
+        <w:rPr>
+          <w:rFonts w:ascii="Calibri Light" w:hAnsi="Calibri Light" w:eastAsia="Calibri Light" w:cs="Calibri Light"/>
+          <w:b w:val="0"/>
+          <w:bCs w:val="0"/>
+          <w:noProof w:val="0"/>
+          <w:sz w:val="18"/>
+          <w:szCs w:val="18"/>
+          <w:lang w:val="en-US"/>
+        </w:rPr>
+        <w:t xml:space="preserve"> Writer.</w:t>
+      </w:r>
+      <w:r>
+        <w:br/>
+      </w:r>
+      <w:r>
+        <w:rPr>
+          <w:rFonts w:ascii="Calibri Light" w:hAnsi="Calibri Light" w:eastAsia="Calibri Light" w:cs="Calibri Light"/>
+          <w:b w:val="0"/>
+          <w:bCs w:val="0"/>
+          <w:noProof w:val="0"/>
+          <w:sz w:val="18"/>
+          <w:szCs w:val="18"/>
+          <w:lang w:val="en-US"/>
+        </w:rPr>
+        <w:t xml:space="preserve"> </w:t>
+      </w:r>
+      <w:r>
+        <w:br/>
+      </w:r>
+      <w:r>
+        <w:rPr>
+          <w:rFonts w:ascii="Calibri Light" w:hAnsi="Calibri Light" w:eastAsia="Calibri Light" w:cs="Calibri Light"/>
+          <w:b w:val="0"/>
+          <w:bCs w:val="0"/>
+          <w:noProof w:val="0"/>
+          <w:sz w:val="18"/>
+          <w:szCs w:val="18"/>
+          <w:lang w:val="en-US"/>
+        </w:rPr>
+        <w:t xml:space="preserve">7, 10-12: </w:t>
+      </w:r>
+      <w:r>
+        <w:rPr>
+          <w:rFonts w:ascii="Calibri Light" w:hAnsi="Calibri Light" w:eastAsia="Calibri Light" w:cs="Calibri Light"/>
+          <w:b w:val="1"/>
+          <w:bCs w:val="1"/>
+          <w:noProof w:val="0"/>
+          <w:sz w:val="18"/>
+          <w:szCs w:val="18"/>
+          <w:lang w:val="en-US"/>
+        </w:rPr>
+        <w:t>Non-functional Requirements Writer</w:t>
+      </w:r>
+      <w:r>
+        <w:rPr>
+          <w:rFonts w:ascii="Calibri Light" w:hAnsi="Calibri Light" w:eastAsia="Calibri Light" w:cs="Calibri Light"/>
+          <w:b w:val="0"/>
+          <w:bCs w:val="0"/>
+          <w:noProof w:val="0"/>
+          <w:sz w:val="18"/>
+          <w:szCs w:val="18"/>
+          <w:lang w:val="en-US"/>
+        </w:rPr>
+        <w:t>. This person works on user requirements. The 'soft' part of SRS.</w:t>
+      </w:r>
+      <w:r>
+        <w:br/>
+      </w:r>
+      <w:r>
+        <w:rPr>
+          <w:rFonts w:ascii="Calibri Light" w:hAnsi="Calibri Light" w:eastAsia="Calibri Light" w:cs="Calibri Light"/>
+          <w:b w:val="0"/>
+          <w:bCs w:val="0"/>
+          <w:noProof w:val="0"/>
+          <w:sz w:val="18"/>
+          <w:szCs w:val="18"/>
+          <w:lang w:val="en-US"/>
+        </w:rPr>
+        <w:t xml:space="preserve"> </w:t>
+      </w:r>
+      <w:r>
+        <w:br/>
+      </w:r>
+      <w:r>
+        <w:rPr>
+          <w:rFonts w:ascii="Calibri Light" w:hAnsi="Calibri Light" w:eastAsia="Calibri Light" w:cs="Calibri Light"/>
+          <w:b w:val="0"/>
+          <w:bCs w:val="0"/>
+          <w:noProof w:val="0"/>
+          <w:sz w:val="18"/>
+          <w:szCs w:val="18"/>
+          <w:lang w:val="en-US"/>
+        </w:rPr>
+        <w:t xml:space="preserve">13-16: </w:t>
+      </w:r>
+      <w:r>
+        <w:rPr>
+          <w:rFonts w:ascii="Calibri Light" w:hAnsi="Calibri Light" w:eastAsia="Calibri Light" w:cs="Calibri Light"/>
+          <w:b w:val="1"/>
+          <w:bCs w:val="1"/>
+          <w:noProof w:val="0"/>
+          <w:sz w:val="18"/>
+          <w:szCs w:val="18"/>
+          <w:lang w:val="en-US"/>
+        </w:rPr>
+        <w:t>Project Coordinator</w:t>
+      </w:r>
+      <w:r>
+        <w:rPr>
+          <w:rFonts w:ascii="Calibri Light" w:hAnsi="Calibri Light" w:eastAsia="Calibri Light" w:cs="Calibri Light"/>
+          <w:b w:val="0"/>
+          <w:bCs w:val="0"/>
+          <w:noProof w:val="0"/>
+          <w:sz w:val="18"/>
+          <w:szCs w:val="18"/>
+          <w:lang w:val="en-US"/>
+        </w:rPr>
+        <w:t xml:space="preserve">. This person will </w:t>
+      </w:r>
+      <w:r>
+        <w:rPr>
+          <w:rFonts w:ascii="Calibri Light" w:hAnsi="Calibri Light" w:eastAsia="Calibri Light" w:cs="Calibri Light"/>
+          <w:b w:val="0"/>
+          <w:bCs w:val="0"/>
+          <w:noProof w:val="0"/>
+          <w:sz w:val="18"/>
+          <w:szCs w:val="18"/>
+          <w:lang w:val="en-US"/>
+        </w:rPr>
+        <w:t>basically do</w:t>
+      </w:r>
+      <w:r>
+        <w:rPr>
+          <w:rFonts w:ascii="Calibri Light" w:hAnsi="Calibri Light" w:eastAsia="Calibri Light" w:cs="Calibri Light"/>
+          <w:b w:val="0"/>
+          <w:bCs w:val="0"/>
+          <w:noProof w:val="0"/>
+          <w:sz w:val="18"/>
+          <w:szCs w:val="18"/>
+          <w:lang w:val="en-US"/>
+        </w:rPr>
+        <w:t xml:space="preserve"> all the workflow and planning based on what Requirements Writer writes.</w:t>
+      </w:r>
+      <w:r>
+        <w:br/>
+      </w:r>
+      <w:r>
+        <w:rPr>
+          <w:rFonts w:ascii="Calibri Light" w:hAnsi="Calibri Light" w:eastAsia="Calibri Light" w:cs="Calibri Light"/>
+          <w:b w:val="0"/>
+          <w:bCs w:val="0"/>
+          <w:noProof w:val="0"/>
+          <w:sz w:val="18"/>
+          <w:szCs w:val="18"/>
+          <w:lang w:val="en-US"/>
+        </w:rPr>
+        <w:t xml:space="preserve"> </w:t>
+      </w:r>
+      <w:r>
+        <w:br/>
+      </w:r>
+      <w:r>
+        <w:rPr>
+          <w:rFonts w:ascii="Calibri Light" w:hAnsi="Calibri Light" w:eastAsia="Calibri Light" w:cs="Calibri Light"/>
+          <w:b w:val="0"/>
+          <w:bCs w:val="0"/>
+          <w:noProof w:val="0"/>
+          <w:sz w:val="18"/>
+          <w:szCs w:val="18"/>
+          <w:lang w:val="en-US"/>
+        </w:rPr>
+        <w:t>17-18, (</w:t>
+      </w:r>
+      <w:r>
+        <w:rPr>
+          <w:rFonts w:ascii="Calibri Light" w:hAnsi="Calibri Light" w:eastAsia="Calibri Light" w:cs="Calibri Light"/>
+          <w:b w:val="0"/>
+          <w:bCs w:val="0"/>
+          <w:noProof w:val="0"/>
+          <w:sz w:val="18"/>
+          <w:szCs w:val="18"/>
+          <w:lang w:val="en-US"/>
+        </w:rPr>
+        <w:t>contributes</w:t>
+      </w:r>
+      <w:r>
+        <w:rPr>
+          <w:rFonts w:ascii="Calibri Light" w:hAnsi="Calibri Light" w:eastAsia="Calibri Light" w:cs="Calibri Light"/>
+          <w:b w:val="0"/>
+          <w:bCs w:val="0"/>
+          <w:noProof w:val="0"/>
+          <w:sz w:val="18"/>
+          <w:szCs w:val="18"/>
+          <w:lang w:val="en-US"/>
+        </w:rPr>
+        <w:t xml:space="preserve"> to 8-9, 10): </w:t>
+      </w:r>
+      <w:r>
+        <w:rPr>
+          <w:rFonts w:ascii="Calibri Light" w:hAnsi="Calibri Light" w:eastAsia="Calibri Light" w:cs="Calibri Light"/>
+          <w:b w:val="1"/>
+          <w:bCs w:val="1"/>
+          <w:noProof w:val="0"/>
+          <w:sz w:val="18"/>
+          <w:szCs w:val="18"/>
+          <w:lang w:val="en-US"/>
+        </w:rPr>
+        <w:t>Co-requirements Writer</w:t>
+      </w:r>
+      <w:r>
+        <w:rPr>
+          <w:rFonts w:ascii="Calibri Light" w:hAnsi="Calibri Light" w:eastAsia="Calibri Light" w:cs="Calibri Light"/>
+          <w:b w:val="0"/>
+          <w:bCs w:val="0"/>
+          <w:noProof w:val="0"/>
+          <w:sz w:val="18"/>
+          <w:szCs w:val="18"/>
+          <w:lang w:val="en-US"/>
+        </w:rPr>
+        <w:t xml:space="preserve">. Complements the </w:t>
+      </w:r>
+      <w:r>
+        <w:rPr>
+          <w:rFonts w:ascii="Calibri Light" w:hAnsi="Calibri Light" w:eastAsia="Calibri Light" w:cs="Calibri Light"/>
+          <w:b w:val="0"/>
+          <w:bCs w:val="0"/>
+          <w:noProof w:val="0"/>
+          <w:sz w:val="18"/>
+          <w:szCs w:val="18"/>
+          <w:lang w:val="en-US"/>
+        </w:rPr>
+        <w:t>requirements</w:t>
+      </w:r>
+      <w:r>
+        <w:rPr>
+          <w:rFonts w:ascii="Calibri Light" w:hAnsi="Calibri Light" w:eastAsia="Calibri Light" w:cs="Calibri Light"/>
+          <w:b w:val="0"/>
+          <w:bCs w:val="0"/>
+          <w:noProof w:val="0"/>
+          <w:sz w:val="18"/>
+          <w:szCs w:val="18"/>
+          <w:lang w:val="en-US"/>
+        </w:rPr>
+        <w:t xml:space="preserve"> </w:t>
+      </w:r>
+      <w:r>
+        <w:rPr>
+          <w:rFonts w:ascii="Calibri Light" w:hAnsi="Calibri Light" w:eastAsia="Calibri Light" w:cs="Calibri Light"/>
+          <w:b w:val="0"/>
+          <w:bCs w:val="0"/>
+          <w:noProof w:val="0"/>
+          <w:sz w:val="18"/>
+          <w:szCs w:val="18"/>
+          <w:lang w:val="en-US"/>
+        </w:rPr>
+        <w:t>writer</w:t>
+      </w:r>
+      <w:r>
+        <w:rPr>
+          <w:rFonts w:ascii="Calibri Light" w:hAnsi="Calibri Light" w:eastAsia="Calibri Light" w:cs="Calibri Light"/>
+          <w:b w:val="0"/>
+          <w:bCs w:val="0"/>
+          <w:noProof w:val="0"/>
+          <w:sz w:val="18"/>
+          <w:szCs w:val="18"/>
+          <w:lang w:val="en-US"/>
+        </w:rPr>
+        <w:t xml:space="preserve"> by helping with half the stuff, focusing on technological implementation. Also does the Gantt chart.</w:t>
+      </w:r>
+    </w:p>
+    <w:p>
+      <w:pPr>
+        <w:pStyle w:val="Normal"/>
+        <w:spacing w:before="0" w:beforeAutospacing="off" w:after="160" w:afterAutospacing="off"/>
+        <w:ind w:firstLine="0"/>
+        <w:rPr>
+          <w:rFonts w:ascii="Times New Roman" w:hAnsi="Times New Roman" w:eastAsia="Times New Roman" w:cs="Times New Roman"/>
+          <w:noProof w:val="0"/>
+          <w:sz w:val="24"/>
+          <w:szCs w:val="24"/>
+          <w:lang w:val="en-US"/>
+        </w:rPr>
+      </w:pPr>
+      <w:r>
+        <w:rPr>
+          <w:rFonts w:ascii="Times New Roman" w:hAnsi="Times New Roman" w:eastAsia="Times New Roman" w:cs="Times New Roman"/>
+          <w:noProof w:val="0"/>
+          <w:sz w:val="24"/>
+          <w:szCs w:val="24"/>
+          <w:lang w:val="en-US"/>
+        </w:rPr>
+        <w:t xml:space="preserve">For the </w:t>
+      </w:r>
+      <w:r>
+        <w:rPr>
+          <w:rFonts w:ascii="Times New Roman" w:hAnsi="Times New Roman" w:eastAsia="Times New Roman" w:cs="Times New Roman"/>
+          <w:noProof w:val="0"/>
+          <w:sz w:val="24"/>
+          <w:szCs w:val="24"/>
+          <w:lang w:val="en-US"/>
+        </w:rPr>
+        <w:t>remainder</w:t>
+      </w:r>
+      <w:r>
+        <w:rPr>
+          <w:rFonts w:ascii="Times New Roman" w:hAnsi="Times New Roman" w:eastAsia="Times New Roman" w:cs="Times New Roman"/>
+          <w:noProof w:val="0"/>
+          <w:sz w:val="24"/>
+          <w:szCs w:val="24"/>
+          <w:lang w:val="en-US"/>
+        </w:rPr>
+        <w:t xml:space="preserve"> of the project, members will </w:t>
+      </w:r>
+      <w:r>
+        <w:rPr>
+          <w:rFonts w:ascii="Times New Roman" w:hAnsi="Times New Roman" w:eastAsia="Times New Roman" w:cs="Times New Roman"/>
+          <w:noProof w:val="0"/>
+          <w:sz w:val="24"/>
+          <w:szCs w:val="24"/>
+          <w:lang w:val="en-US"/>
+        </w:rPr>
+        <w:t>proceed</w:t>
+      </w:r>
+      <w:r>
+        <w:rPr>
+          <w:rFonts w:ascii="Times New Roman" w:hAnsi="Times New Roman" w:eastAsia="Times New Roman" w:cs="Times New Roman"/>
+          <w:noProof w:val="0"/>
+          <w:sz w:val="24"/>
+          <w:szCs w:val="24"/>
+          <w:lang w:val="en-US"/>
+        </w:rPr>
+        <w:t xml:space="preserve"> along roles </w:t>
+      </w:r>
+      <w:r>
+        <w:rPr>
+          <w:rFonts w:ascii="Times New Roman" w:hAnsi="Times New Roman" w:eastAsia="Times New Roman" w:cs="Times New Roman"/>
+          <w:noProof w:val="0"/>
+          <w:sz w:val="24"/>
+          <w:szCs w:val="24"/>
+          <w:lang w:val="en-US"/>
+        </w:rPr>
+        <w:t>directly related</w:t>
+      </w:r>
+      <w:r>
+        <w:rPr>
+          <w:rFonts w:ascii="Times New Roman" w:hAnsi="Times New Roman" w:eastAsia="Times New Roman" w:cs="Times New Roman"/>
+          <w:noProof w:val="0"/>
+          <w:sz w:val="24"/>
+          <w:szCs w:val="24"/>
+          <w:lang w:val="en-US"/>
+        </w:rPr>
+        <w:t xml:space="preserve"> </w:t>
+      </w:r>
+      <w:r>
+        <w:rPr>
+          <w:rFonts w:ascii="Times New Roman" w:hAnsi="Times New Roman" w:eastAsia="Times New Roman" w:cs="Times New Roman"/>
+          <w:noProof w:val="0"/>
+          <w:sz w:val="24"/>
+          <w:szCs w:val="24"/>
+          <w:lang w:val="en-US"/>
+        </w:rPr>
+        <w:t xml:space="preserve">to the </w:t>
+      </w:r>
+      <w:r>
+        <w:rPr>
+          <w:rFonts w:ascii="Times New Roman" w:hAnsi="Times New Roman" w:eastAsia="Times New Roman" w:cs="Times New Roman"/>
+          <w:noProof w:val="0"/>
+          <w:sz w:val="24"/>
+          <w:szCs w:val="24"/>
+          <w:lang w:val="en-US"/>
+        </w:rPr>
+        <w:t>initial</w:t>
+      </w:r>
+      <w:r>
+        <w:rPr>
+          <w:rFonts w:ascii="Times New Roman" w:hAnsi="Times New Roman" w:eastAsia="Times New Roman" w:cs="Times New Roman"/>
+          <w:noProof w:val="0"/>
+          <w:sz w:val="24"/>
+          <w:szCs w:val="24"/>
+          <w:lang w:val="en-US"/>
+        </w:rPr>
+        <w:t xml:space="preserve"> assignments. For example, the Project Coordinator might do more administrative tasks; the non-functional </w:t>
+      </w:r>
+      <w:r>
+        <w:rPr>
+          <w:rFonts w:ascii="Times New Roman" w:hAnsi="Times New Roman" w:eastAsia="Times New Roman" w:cs="Times New Roman"/>
+          <w:noProof w:val="0"/>
+          <w:sz w:val="24"/>
+          <w:szCs w:val="24"/>
+          <w:lang w:val="en-US"/>
+        </w:rPr>
+        <w:t>requirements</w:t>
+      </w:r>
+      <w:r>
+        <w:rPr>
+          <w:rFonts w:ascii="Times New Roman" w:hAnsi="Times New Roman" w:eastAsia="Times New Roman" w:cs="Times New Roman"/>
+          <w:noProof w:val="0"/>
+          <w:sz w:val="24"/>
+          <w:szCs w:val="24"/>
+          <w:lang w:val="en-US"/>
+        </w:rPr>
+        <w:t xml:space="preserve"> </w:t>
+      </w:r>
+      <w:r>
+        <w:rPr>
+          <w:rFonts w:ascii="Times New Roman" w:hAnsi="Times New Roman" w:eastAsia="Times New Roman" w:cs="Times New Roman"/>
+          <w:noProof w:val="0"/>
+          <w:sz w:val="24"/>
+          <w:szCs w:val="24"/>
+          <w:lang w:val="en-US"/>
+        </w:rPr>
+        <w:t xml:space="preserve">writer might do </w:t>
+      </w:r>
+      <w:r>
+        <w:rPr>
+          <w:rFonts w:ascii="Times New Roman" w:hAnsi="Times New Roman" w:eastAsia="Times New Roman" w:cs="Times New Roman"/>
+          <w:noProof w:val="0"/>
+          <w:sz w:val="24"/>
+          <w:szCs w:val="24"/>
+          <w:lang w:val="en-US"/>
+        </w:rPr>
+        <w:t xml:space="preserve">more UX and UI design. </w:t>
+      </w:r>
+    </w:p>
+    <w:p>
+      <w:pPr>
+        <w:pStyle w:val="Normal"/>
+        <w:spacing w:before="0" w:beforeAutospacing="off" w:after="160" w:afterAutospacing="off"/>
+        <w:ind w:firstLine="0"/>
+        <w:rPr>
+          <w:rFonts w:ascii="Times New Roman" w:hAnsi="Times New Roman" w:eastAsia="Times New Roman" w:cs="Times New Roman"/>
+          <w:b w:val="0"/>
+          <w:bCs w:val="0"/>
+          <w:i w:val="1"/>
+          <w:iCs w:val="1"/>
+          <w:noProof w:val="0"/>
+          <w:sz w:val="24"/>
+          <w:szCs w:val="24"/>
+          <w:lang w:val="en-US"/>
+        </w:rPr>
+      </w:pPr>
+      <w:r>
+        <w:rPr>
+          <w:rFonts w:ascii="Times New Roman" w:hAnsi="Times New Roman" w:eastAsia="Times New Roman" w:cs="Times New Roman"/>
+          <w:noProof w:val="0"/>
+          <w:sz w:val="24"/>
+          <w:szCs w:val="24"/>
+          <w:lang w:val="en-US"/>
+        </w:rPr>
+        <w:t xml:space="preserve">The following assignments are understood as </w:t>
+      </w:r>
+      <w:r>
+        <w:rPr>
+          <w:rFonts w:ascii="Times New Roman" w:hAnsi="Times New Roman" w:eastAsia="Times New Roman" w:cs="Times New Roman"/>
+          <w:b w:val="1"/>
+          <w:bCs w:val="1"/>
+          <w:noProof w:val="0"/>
+          <w:sz w:val="24"/>
+          <w:szCs w:val="24"/>
+          <w:lang w:val="en-US"/>
+        </w:rPr>
+        <w:t>suggestions,</w:t>
+      </w:r>
+      <w:r>
+        <w:rPr>
+          <w:rFonts w:ascii="Times New Roman" w:hAnsi="Times New Roman" w:eastAsia="Times New Roman" w:cs="Times New Roman"/>
+          <w:b w:val="0"/>
+          <w:bCs w:val="0"/>
+          <w:noProof w:val="0"/>
+          <w:sz w:val="24"/>
+          <w:szCs w:val="24"/>
+          <w:lang w:val="en-US"/>
+        </w:rPr>
+        <w:t xml:space="preserve"> rather than hard-set rules.</w:t>
+      </w:r>
+      <w:r>
+        <w:rPr>
+          <w:rFonts w:ascii="Times New Roman" w:hAnsi="Times New Roman" w:eastAsia="Times New Roman" w:cs="Times New Roman"/>
+          <w:b w:val="0"/>
+          <w:bCs w:val="0"/>
+          <w:noProof w:val="0"/>
+          <w:sz w:val="24"/>
+          <w:szCs w:val="24"/>
+          <w:lang w:val="en-US"/>
+        </w:rPr>
+        <w:t xml:space="preserve"> This is because of the AGILE nature of this </w:t>
+      </w:r>
+      <w:r>
+        <w:rPr>
+          <w:rFonts w:ascii="Times New Roman" w:hAnsi="Times New Roman" w:eastAsia="Times New Roman" w:cs="Times New Roman"/>
+          <w:b w:val="0"/>
+          <w:bCs w:val="0"/>
+          <w:noProof w:val="0"/>
+          <w:sz w:val="24"/>
+          <w:szCs w:val="24"/>
+          <w:lang w:val="en-US"/>
+        </w:rPr>
+        <w:t>project;</w:t>
+      </w:r>
+      <w:r>
+        <w:rPr>
+          <w:rFonts w:ascii="Times New Roman" w:hAnsi="Times New Roman" w:eastAsia="Times New Roman" w:cs="Times New Roman"/>
+          <w:b w:val="0"/>
+          <w:bCs w:val="0"/>
+          <w:noProof w:val="0"/>
+          <w:sz w:val="24"/>
+          <w:szCs w:val="24"/>
+          <w:lang w:val="en-US"/>
+        </w:rPr>
+        <w:t xml:space="preserve"> </w:t>
+      </w:r>
+      <w:r>
+        <w:rPr>
+          <w:rFonts w:ascii="Times New Roman" w:hAnsi="Times New Roman" w:eastAsia="Times New Roman" w:cs="Times New Roman"/>
+          <w:b w:val="0"/>
+          <w:bCs w:val="0"/>
+          <w:i w:val="1"/>
+          <w:iCs w:val="1"/>
+          <w:noProof w:val="0"/>
+          <w:sz w:val="24"/>
+          <w:szCs w:val="24"/>
+          <w:lang w:val="en-US"/>
+        </w:rPr>
+        <w:t xml:space="preserve">we expect </w:t>
+      </w:r>
+      <w:r>
+        <w:rPr>
+          <w:rFonts w:ascii="Times New Roman" w:hAnsi="Times New Roman" w:eastAsia="Times New Roman" w:cs="Times New Roman"/>
+          <w:b w:val="0"/>
+          <w:bCs w:val="0"/>
+          <w:i w:val="1"/>
+          <w:iCs w:val="1"/>
+          <w:noProof w:val="0"/>
+          <w:sz w:val="24"/>
+          <w:szCs w:val="24"/>
+          <w:lang w:val="en-US"/>
+        </w:rPr>
+        <w:t>numerous</w:t>
+      </w:r>
+      <w:r>
+        <w:rPr>
+          <w:rFonts w:ascii="Times New Roman" w:hAnsi="Times New Roman" w:eastAsia="Times New Roman" w:cs="Times New Roman"/>
+          <w:b w:val="0"/>
+          <w:bCs w:val="0"/>
+          <w:i w:val="1"/>
+          <w:iCs w:val="1"/>
+          <w:noProof w:val="0"/>
+          <w:sz w:val="24"/>
+          <w:szCs w:val="24"/>
+          <w:lang w:val="en-US"/>
+        </w:rPr>
+        <w:t xml:space="preserve"> reassignments and distribution of roles between team members over the life cycle of ou</w:t>
+      </w:r>
+      <w:r>
+        <w:rPr>
+          <w:rFonts w:ascii="Times New Roman" w:hAnsi="Times New Roman" w:eastAsia="Times New Roman" w:cs="Times New Roman"/>
+          <w:b w:val="0"/>
+          <w:bCs w:val="0"/>
+          <w:i w:val="1"/>
+          <w:iCs w:val="1"/>
+          <w:noProof w:val="0"/>
+          <w:sz w:val="24"/>
+          <w:szCs w:val="24"/>
+          <w:lang w:val="en-US"/>
+        </w:rPr>
+        <w:t>r software.</w:t>
+      </w:r>
+    </w:p>
+    <w:p>
+      <w:pPr>
+        <w:pStyle w:val="Normal"/>
+        <w:spacing w:before="0" w:beforeAutospacing="off" w:after="160" w:afterAutospacing="off"/>
+        <w:ind w:firstLine="720"/>
+        <w:rPr>
+          <w:rFonts w:ascii="Times New Roman" w:hAnsi="Times New Roman" w:eastAsia="Times New Roman" w:cs="Times New Roman"/>
+          <w:noProof w:val="0"/>
+          <w:sz w:val="24"/>
+          <w:szCs w:val="24"/>
+          <w:lang w:val="en-US"/>
+        </w:rPr>
+      </w:pPr>
+    </w:p>
+    <w:p>
+      <w:pPr>
+        <w:spacing w:before="0" w:beforeAutospacing="off" w:after="160" w:afterAutospacing="off"/>
+      </w:pPr>
+      <w:r>
+        <w:rPr>
+          <w:rFonts w:ascii="Times New Roman" w:hAnsi="Times New Roman" w:eastAsia="Times New Roman" w:cs="Times New Roman"/>
+          <w:noProof w:val="0"/>
+          <w:sz w:val="24"/>
+          <w:szCs w:val="24"/>
+          <w:lang w:val="en-US"/>
+        </w:rPr>
+        <w:t xml:space="preserve">15) Workflow Plan </w:t>
+      </w:r>
+    </w:p>
+    <w:p>
+      <w:pPr>
         <w:spacing w:before="0" w:beforeAutospacing="off" w:after="160" w:afterAutospacing="off"/>
         <w:ind w:left="720" w:right="0"/>
       </w:pPr>
@@ -3390,7 +6421,23 @@
           <w:szCs w:val="24"/>
           <w:lang w:val="en-US"/>
         </w:rPr>
-        <w:t xml:space="preserve">a. Who is responsible for each of the functional and non-functional requirements (multiple people might work on the same component)? </w:t>
+        <w:t>a. How will you be using GitLab or GitHub, including branches, pull request, issue management?</w:t>
+      </w:r>
+    </w:p>
+    <w:p>
+      <w:pPr>
+        <w:spacing w:before="0" w:beforeAutospacing="off" w:after="160" w:afterAutospacing="off"/>
+        <w:ind w:left="720" w:right="0"/>
+      </w:pPr>
+      <w:r>
+        <w:rPr>
+          <w:rFonts w:ascii="Times New Roman" w:hAnsi="Times New Roman" w:eastAsia="Times New Roman" w:cs="Times New Roman"/>
+          <w:noProof w:val="0"/>
+          <w:sz w:val="24"/>
+          <w:szCs w:val="24"/>
+          <w:lang w:val="en-US"/>
+        </w:rPr>
+        <w:t xml:space="preserve">b. Using agile methods is encouraged. You can use scrum and sprint planning in Jira. State  if you will do this. We will not monitor your sprints. </w:t>
       </w:r>
     </w:p>
     <w:p>
@@ -3406,22 +6453,23 @@
           <w:szCs w:val="24"/>
           <w:lang w:val="en-US"/>
         </w:rPr>
-        <w:t>b. Who is the coordinator/program manager?</w:t>
-      </w:r>
-    </w:p>
-    <w:p>
-      <w:pPr>
-        <w:spacing w:before="0" w:beforeAutospacing="off" w:after="160" w:afterAutospacing="off"/>
-      </w:pPr>
-      <w:r>
-        <w:rPr>
-          <w:rFonts w:ascii="Times New Roman" w:hAnsi="Times New Roman" w:eastAsia="Times New Roman" w:cs="Times New Roman"/>
-          <w:noProof w:val="0"/>
-          <w:sz w:val="24"/>
-          <w:szCs w:val="24"/>
-          <w:lang w:val="en-US"/>
-        </w:rPr>
-        <w:t xml:space="preserve">15) Workflow Plan </w:t>
+        <w:t xml:space="preserve">c. Where do you store your data (especially if you are doing machine learning)? </w:t>
+      </w:r>
+    </w:p>
+    <w:p>
+      <w:pPr>
+        <w:spacing w:before="0" w:beforeAutospacing="off" w:after="160" w:afterAutospacing="off"/>
+        <w:ind w:firstLine="720"/>
+      </w:pPr>
+      <w:r>
+        <w:rPr>
+          <w:rFonts w:ascii="Times New Roman" w:hAnsi="Times New Roman" w:eastAsia="Times New Roman" w:cs="Times New Roman"/>
+          <w:noProof w:val="0"/>
+          <w:sz w:val="24"/>
+          <w:szCs w:val="24"/>
+          <w:lang w:val="en-US"/>
+        </w:rPr>
+        <w:t xml:space="preserve">d. Where do you run compute heavy tasks like training models. </w:t>
       </w:r>
     </w:p>
     <w:p>
@@ -3437,72 +6485,20 @@
           <w:szCs w:val="24"/>
           <w:lang w:val="en-US"/>
         </w:rPr>
-        <w:t>a. How will you be using GitLab or GitHub, including branches, pull request, issue management?</w:t>
-      </w:r>
-    </w:p>
-    <w:p>
-      <w:pPr>
-        <w:spacing w:before="0" w:beforeAutospacing="off" w:after="160" w:afterAutospacing="off"/>
-        <w:ind w:left="720" w:right="0"/>
-      </w:pPr>
-      <w:r>
-        <w:rPr>
-          <w:rFonts w:ascii="Times New Roman" w:hAnsi="Times New Roman" w:eastAsia="Times New Roman" w:cs="Times New Roman"/>
-          <w:noProof w:val="0"/>
-          <w:sz w:val="24"/>
-          <w:szCs w:val="24"/>
-          <w:lang w:val="en-US"/>
-        </w:rPr>
-        <w:t xml:space="preserve">b. Using agile methods is encouraged. You can use scrum and sprint planning in Jira. State  if you will do this. We will not monitor your sprints. </w:t>
-      </w:r>
-    </w:p>
-    <w:p>
-      <w:pPr>
-        <w:spacing w:before="0" w:beforeAutospacing="off" w:after="160" w:afterAutospacing="off"/>
-        <w:ind w:firstLine="720"/>
-      </w:pPr>
-      <w:r>
-        <w:rPr>
-          <w:rFonts w:ascii="Times New Roman" w:hAnsi="Times New Roman" w:eastAsia="Times New Roman" w:cs="Times New Roman"/>
-          <w:noProof w:val="0"/>
-          <w:sz w:val="24"/>
-          <w:szCs w:val="24"/>
-          <w:lang w:val="en-US"/>
-        </w:rPr>
-        <w:t xml:space="preserve">c. Where do you store your data (especially if you are doing machine learning)? </w:t>
-      </w:r>
-    </w:p>
-    <w:p>
-      <w:pPr>
-        <w:spacing w:before="0" w:beforeAutospacing="off" w:after="160" w:afterAutospacing="off"/>
-        <w:ind w:firstLine="720"/>
-      </w:pPr>
-      <w:r>
-        <w:rPr>
-          <w:rFonts w:ascii="Times New Roman" w:hAnsi="Times New Roman" w:eastAsia="Times New Roman" w:cs="Times New Roman"/>
-          <w:noProof w:val="0"/>
-          <w:sz w:val="24"/>
-          <w:szCs w:val="24"/>
-          <w:lang w:val="en-US"/>
-        </w:rPr>
-        <w:t xml:space="preserve">d. Where do you run compute heavy tasks like training models. </w:t>
-      </w:r>
-    </w:p>
-    <w:p>
-      <w:pPr>
-        <w:spacing w:before="0" w:beforeAutospacing="off" w:after="160" w:afterAutospacing="off"/>
-        <w:ind w:left="720" w:right="0"/>
-      </w:pPr>
-      <w:r>
-        <w:rPr>
-          <w:rFonts w:ascii="Times New Roman" w:hAnsi="Times New Roman" w:eastAsia="Times New Roman" w:cs="Times New Roman"/>
-          <w:noProof w:val="0"/>
-          <w:sz w:val="24"/>
-          <w:szCs w:val="24"/>
-          <w:lang w:val="en-US"/>
-        </w:rPr>
         <w:t>e. What tool/method is used to achieve each of the requirements and achieve the performance metrics that were proposed in your SRS?</w:t>
       </w:r>
+    </w:p>
+    <w:p>
+      <w:pPr>
+        <w:spacing w:before="0" w:beforeAutospacing="off" w:after="160" w:afterAutospacing="off"/>
+        <w:rPr>
+          <w:rFonts w:ascii="Times New Roman" w:hAnsi="Times New Roman" w:eastAsia="Times New Roman" w:cs="Times New Roman"/>
+          <w:noProof w:val="0"/>
+          <w:sz w:val="24"/>
+          <w:szCs w:val="24"/>
+          <w:lang w:val="en-US"/>
+        </w:rPr>
+      </w:pPr>
     </w:p>
     <w:p>
       <w:pPr>
@@ -4260,7 +7256,7 @@
       </w:pPr>
       <w:r>
         <w:drawing>
-          <wp:inline wp14:editId="169AADB7" wp14:anchorId="7D28F500">
+          <wp:inline wp14:editId="3706B291" wp14:anchorId="7D28F500">
             <wp:extent cx="6810375" cy="2237382"/>
             <wp:effectExtent l="0" t="0" r="0" b="0"/>
             <wp:docPr id="1531607933" name="drawing"/>
@@ -4314,6 +7310,91 @@
 
 <file path=word/numbering.xml><?xml version="1.0" encoding="utf-8"?>
 <w:numbering xmlns:w="http://schemas.openxmlformats.org/wordprocessingml/2006/main">
+  <w:abstractNum xmlns:w="http://schemas.openxmlformats.org/wordprocessingml/2006/main" w:abstractNumId="12">
+    <w:nsid w:val="55a0abad"/>
+    <w:multiLevelType xmlns:w="http://schemas.openxmlformats.org/wordprocessingml/2006/main" w:val="hybridMultilevel"/>
+    <w:lvl xmlns:w="http://schemas.openxmlformats.org/wordprocessingml/2006/main" w:ilvl="0">
+      <w:start w:val="1"/>
+      <w:numFmt w:val="decimal"/>
+      <w:lvlText w:val="%1."/>
+      <w:lvlJc w:val="left"/>
+      <w:pPr>
+        <w:ind w:left="720" w:hanging="360"/>
+      </w:pPr>
+    </w:lvl>
+    <w:lvl xmlns:w="http://schemas.openxmlformats.org/wordprocessingml/2006/main" w:ilvl="1">
+      <w:start w:val="1"/>
+      <w:numFmt w:val="lowerLetter"/>
+      <w:lvlText w:val="%2."/>
+      <w:lvlJc w:val="left"/>
+      <w:pPr>
+        <w:ind w:left="1440" w:hanging="360"/>
+      </w:pPr>
+    </w:lvl>
+    <w:lvl xmlns:w="http://schemas.openxmlformats.org/wordprocessingml/2006/main" w:ilvl="2">
+      <w:start w:val="1"/>
+      <w:numFmt w:val="lowerRoman"/>
+      <w:lvlText w:val="%3."/>
+      <w:lvlJc w:val="right"/>
+      <w:pPr>
+        <w:ind w:left="2160" w:hanging="180"/>
+      </w:pPr>
+    </w:lvl>
+    <w:lvl xmlns:w="http://schemas.openxmlformats.org/wordprocessingml/2006/main" w:ilvl="3">
+      <w:start w:val="1"/>
+      <w:numFmt w:val="decimal"/>
+      <w:lvlText w:val="%4."/>
+      <w:lvlJc w:val="left"/>
+      <w:pPr>
+        <w:ind w:left="2880" w:hanging="360"/>
+      </w:pPr>
+    </w:lvl>
+    <w:lvl xmlns:w="http://schemas.openxmlformats.org/wordprocessingml/2006/main" w:ilvl="4">
+      <w:start w:val="1"/>
+      <w:numFmt w:val="lowerLetter"/>
+      <w:lvlText w:val="%5."/>
+      <w:lvlJc w:val="left"/>
+      <w:pPr>
+        <w:ind w:left="3600" w:hanging="360"/>
+      </w:pPr>
+    </w:lvl>
+    <w:lvl xmlns:w="http://schemas.openxmlformats.org/wordprocessingml/2006/main" w:ilvl="5">
+      <w:start w:val="1"/>
+      <w:numFmt w:val="lowerRoman"/>
+      <w:lvlText w:val="%6."/>
+      <w:lvlJc w:val="right"/>
+      <w:pPr>
+        <w:ind w:left="4320" w:hanging="180"/>
+      </w:pPr>
+    </w:lvl>
+    <w:lvl xmlns:w="http://schemas.openxmlformats.org/wordprocessingml/2006/main" w:ilvl="6">
+      <w:start w:val="1"/>
+      <w:numFmt w:val="decimal"/>
+      <w:lvlText w:val="%7."/>
+      <w:lvlJc w:val="left"/>
+      <w:pPr>
+        <w:ind w:left="5040" w:hanging="360"/>
+      </w:pPr>
+    </w:lvl>
+    <w:lvl xmlns:w="http://schemas.openxmlformats.org/wordprocessingml/2006/main" w:ilvl="7">
+      <w:start w:val="1"/>
+      <w:numFmt w:val="lowerLetter"/>
+      <w:lvlText w:val="%8."/>
+      <w:lvlJc w:val="left"/>
+      <w:pPr>
+        <w:ind w:left="5760" w:hanging="360"/>
+      </w:pPr>
+    </w:lvl>
+    <w:lvl xmlns:w="http://schemas.openxmlformats.org/wordprocessingml/2006/main" w:ilvl="8">
+      <w:start w:val="1"/>
+      <w:numFmt w:val="lowerRoman"/>
+      <w:lvlText w:val="%9."/>
+      <w:lvlJc w:val="right"/>
+      <w:pPr>
+        <w:ind w:left="6480" w:hanging="180"/>
+      </w:pPr>
+    </w:lvl>
+  </w:abstractNum>
   <w:abstractNum xmlns:w="http://schemas.openxmlformats.org/wordprocessingml/2006/main" w:abstractNumId="11">
     <w:nsid w:val="624ae313"/>
     <w:multiLevelType xmlns:w="http://schemas.openxmlformats.org/wordprocessingml/2006/main" w:val="hybridMultilevel"/>
@@ -5546,6 +8627,9 @@
       </w:rPr>
     </w:lvl>
   </w:abstractNum>
+  <w:num w:numId="12">
+    <w:abstractNumId w:val="12"/>
+  </w:num>
   <w:num w:numId="11">
     <w:abstractNumId w:val="11"/>
   </w:num>
@@ -6442,12 +9526,23 @@
     <w:name w:val="List Paragraph"/>
     <w:basedOn w:val="Normal"/>
     <w:qFormat/>
-    <w:rsid w:val="5F90C0A8"/>
+    <w:rsid w:val="49C44965"/>
     <w:pPr>
       <w:spacing/>
       <w:ind w:left="720"/>
       <w:contextualSpacing/>
     </w:pPr>
+  </w:style>
+  <w:style w:type="character" w:styleId="Hyperlink">
+    <w:uiPriority w:val="99"/>
+    <w:name w:val="Hyperlink"/>
+    <w:basedOn w:val="DefaultParagraphFont"/>
+    <w:unhideWhenUsed/>
+    <w:rsid w:val="49C44965"/>
+    <w:rPr>
+      <w:color w:val="467886"/>
+      <w:u w:val="single"/>
+    </w:rPr>
   </w:style>
 </w:styles>
 </file>

</xml_diff>